<commit_message>
update git avanced part
</commit_message>
<xml_diff>
--- a/slides/export/git-github-markdown.docx
+++ b/slides/export/git-github-markdown.docx
@@ -89,6 +89,13 @@
     </w:p>
     <w:bookmarkEnd w:id="22"/>
     <w:p>
+      <w:pPr>
+        <w:pStyle w:val="Compact"/>
+        <w:numPr>
+          <w:numId w:val="2"/>
+          <w:ilvl w:val="0"/>
+        </w:numPr>
+      </w:pPr>
       <w:r>
         <w:rPr>
           <w:b/>
@@ -98,9 +105,10 @@
     </w:p>
     <w:p>
       <w:pPr>
-        <w:numPr>
-          <w:numId w:val="2"/>
-          <w:ilvl w:val="0"/>
+        <w:pStyle w:val="Compact"/>
+        <w:numPr>
+          <w:numId w:val="3"/>
+          <w:ilvl w:val="1"/>
         </w:numPr>
       </w:pPr>
       <w:r>
@@ -120,9 +128,10 @@
     </w:p>
     <w:p>
       <w:pPr>
-        <w:numPr>
-          <w:numId w:val="2"/>
-          <w:ilvl w:val="0"/>
+        <w:pStyle w:val="Compact"/>
+        <w:numPr>
+          <w:numId w:val="3"/>
+          <w:ilvl w:val="1"/>
         </w:numPr>
       </w:pPr>
       <w:r>
@@ -142,9 +151,10 @@
     </w:p>
     <w:p>
       <w:pPr>
-        <w:numPr>
-          <w:numId w:val="2"/>
-          <w:ilvl w:val="0"/>
+        <w:pStyle w:val="Compact"/>
+        <w:numPr>
+          <w:numId w:val="3"/>
+          <w:ilvl w:val="1"/>
         </w:numPr>
       </w:pPr>
       <w:r>
@@ -164,9 +174,10 @@
     </w:p>
     <w:p>
       <w:pPr>
-        <w:numPr>
-          <w:numId w:val="2"/>
-          <w:ilvl w:val="0"/>
+        <w:pStyle w:val="Compact"/>
+        <w:numPr>
+          <w:numId w:val="3"/>
+          <w:ilvl w:val="1"/>
         </w:numPr>
       </w:pPr>
       <w:r>
@@ -186,9 +197,10 @@
     </w:p>
     <w:p>
       <w:pPr>
-        <w:numPr>
-          <w:numId w:val="2"/>
-          <w:ilvl w:val="0"/>
+        <w:pStyle w:val="Compact"/>
+        <w:numPr>
+          <w:numId w:val="3"/>
+          <w:ilvl w:val="1"/>
         </w:numPr>
       </w:pPr>
       <w:r>
@@ -208,9 +220,10 @@
     </w:p>
     <w:p>
       <w:pPr>
-        <w:numPr>
-          <w:numId w:val="2"/>
-          <w:ilvl w:val="0"/>
+        <w:pStyle w:val="Compact"/>
+        <w:numPr>
+          <w:numId w:val="3"/>
+          <w:ilvl w:val="1"/>
         </w:numPr>
       </w:pPr>
       <w:r>
@@ -239,6 +252,13 @@
     </w:p>
     <w:bookmarkEnd w:id="29"/>
     <w:p>
+      <w:pPr>
+        <w:pStyle w:val="Compact"/>
+        <w:numPr>
+          <w:numId w:val="4"/>
+          <w:ilvl w:val="0"/>
+        </w:numPr>
+      </w:pPr>
       <w:r>
         <w:rPr>
           <w:b/>
@@ -250,8 +270,8 @@
       <w:pPr>
         <w:pStyle w:val="Compact"/>
         <w:numPr>
-          <w:numId w:val="3"/>
-          <w:ilvl w:val="0"/>
+          <w:numId w:val="5"/>
+          <w:ilvl w:val="1"/>
         </w:numPr>
       </w:pPr>
       <w:hyperlink r:id="rId30">
@@ -274,6 +294,13 @@
     </w:p>
     <w:bookmarkEnd w:id="31"/>
     <w:p>
+      <w:pPr>
+        <w:pStyle w:val="Compact"/>
+        <w:numPr>
+          <w:numId w:val="6"/>
+          <w:ilvl w:val="0"/>
+        </w:numPr>
+      </w:pPr>
       <w:r>
         <w:t xml:space="preserve">Las slides y sus fuentes las podéis encontrar en:</w:t>
       </w:r>
@@ -282,8 +309,8 @@
       <w:pPr>
         <w:pStyle w:val="Compact"/>
         <w:numPr>
-          <w:numId w:val="4"/>
-          <w:ilvl w:val="0"/>
+          <w:numId w:val="7"/>
+          <w:ilvl w:val="1"/>
         </w:numPr>
       </w:pPr>
       <w:hyperlink r:id="rId32">
@@ -319,7 +346,7 @@
       <w:pPr>
         <w:pStyle w:val="Compact"/>
         <w:numPr>
-          <w:numId w:val="5"/>
+          <w:numId w:val="8"/>
           <w:ilvl w:val="0"/>
         </w:numPr>
       </w:pPr>
@@ -339,14 +366,14 @@
         <w:t xml:space="preserve"> </w:t>
       </w:r>
       <w:r>
-        <w:t xml:space="preserve">y ser capaz de instalar y configurarlo.</w:t>
-      </w:r>
-    </w:p>
-    <w:p>
-      <w:pPr>
-        <w:pStyle w:val="Compact"/>
-        <w:numPr>
-          <w:numId w:val="5"/>
+        <w:t xml:space="preserve">y ser capaz de instalarlo y configurarlo.</w:t>
+      </w:r>
+    </w:p>
+    <w:p>
+      <w:pPr>
+        <w:pStyle w:val="Compact"/>
+        <w:numPr>
+          <w:numId w:val="8"/>
           <w:ilvl w:val="0"/>
         </w:numPr>
       </w:pPr>
@@ -370,7 +397,7 @@
       <w:pPr>
         <w:pStyle w:val="Compact"/>
         <w:numPr>
-          <w:numId w:val="5"/>
+          <w:numId w:val="8"/>
           <w:ilvl w:val="0"/>
         </w:numPr>
       </w:pPr>
@@ -397,7 +424,7 @@
       <w:pPr>
         <w:pStyle w:val="Compact"/>
         <w:numPr>
-          <w:numId w:val="5"/>
+          <w:numId w:val="8"/>
           <w:ilvl w:val="0"/>
         </w:numPr>
       </w:pPr>
@@ -424,7 +451,7 @@
       <w:pPr>
         <w:pStyle w:val="Compact"/>
         <w:numPr>
-          <w:numId w:val="5"/>
+          <w:numId w:val="8"/>
           <w:ilvl w:val="0"/>
         </w:numPr>
       </w:pPr>
@@ -448,7 +475,7 @@
       <w:pPr>
         <w:pStyle w:val="Compact"/>
         <w:numPr>
-          <w:numId w:val="5"/>
+          <w:numId w:val="8"/>
           <w:ilvl w:val="0"/>
         </w:numPr>
       </w:pPr>
@@ -479,6 +506,13 @@
     </w:p>
     <w:bookmarkEnd w:id="35"/>
     <w:p>
+      <w:pPr>
+        <w:pStyle w:val="Compact"/>
+        <w:numPr>
+          <w:numId w:val="9"/>
+          <w:ilvl w:val="0"/>
+        </w:numPr>
+      </w:pPr>
       <w:r>
         <w:rPr>
           <w:b/>
@@ -488,9 +522,10 @@
     </w:p>
     <w:p>
       <w:pPr>
-        <w:numPr>
-          <w:numId w:val="6"/>
-          <w:ilvl w:val="0"/>
+        <w:pStyle w:val="Compact"/>
+        <w:numPr>
+          <w:numId w:val="10"/>
+          <w:ilvl w:val="1"/>
         </w:numPr>
       </w:pPr>
       <w:r>
@@ -499,9 +534,10 @@
     </w:p>
     <w:p>
       <w:pPr>
-        <w:numPr>
-          <w:numId w:val="6"/>
-          <w:ilvl w:val="0"/>
+        <w:pStyle w:val="Compact"/>
+        <w:numPr>
+          <w:numId w:val="10"/>
+          <w:ilvl w:val="1"/>
         </w:numPr>
       </w:pPr>
       <w:r>
@@ -510,9 +546,10 @@
     </w:p>
     <w:p>
       <w:pPr>
-        <w:numPr>
-          <w:numId w:val="6"/>
-          <w:ilvl w:val="0"/>
+        <w:pStyle w:val="Compact"/>
+        <w:numPr>
+          <w:numId w:val="10"/>
+          <w:ilvl w:val="1"/>
         </w:numPr>
       </w:pPr>
       <w:r>
@@ -520,6 +557,13 @@
       </w:r>
     </w:p>
     <w:p>
+      <w:pPr>
+        <w:pStyle w:val="Compact"/>
+        <w:numPr>
+          <w:numId w:val="9"/>
+          <w:ilvl w:val="0"/>
+        </w:numPr>
+      </w:pPr>
       <w:r>
         <w:rPr>
           <w:b/>
@@ -529,9 +573,10 @@
     </w:p>
     <w:p>
       <w:pPr>
-        <w:numPr>
-          <w:numId w:val="7"/>
-          <w:ilvl w:val="0"/>
+        <w:pStyle w:val="Compact"/>
+        <w:numPr>
+          <w:numId w:val="11"/>
+          <w:ilvl w:val="1"/>
         </w:numPr>
       </w:pPr>
       <w:r>
@@ -540,9 +585,10 @@
     </w:p>
     <w:p>
       <w:pPr>
-        <w:numPr>
-          <w:numId w:val="7"/>
-          <w:ilvl w:val="0"/>
+        <w:pStyle w:val="Compact"/>
+        <w:numPr>
+          <w:numId w:val="11"/>
+          <w:ilvl w:val="1"/>
         </w:numPr>
       </w:pPr>
       <w:r>
@@ -551,9 +597,10 @@
     </w:p>
     <w:p>
       <w:pPr>
-        <w:numPr>
-          <w:numId w:val="7"/>
-          <w:ilvl w:val="0"/>
+        <w:pStyle w:val="Compact"/>
+        <w:numPr>
+          <w:numId w:val="11"/>
+          <w:ilvl w:val="1"/>
         </w:numPr>
       </w:pPr>
       <w:r>
@@ -561,6 +608,13 @@
       </w:r>
     </w:p>
     <w:p>
+      <w:pPr>
+        <w:pStyle w:val="Compact"/>
+        <w:numPr>
+          <w:numId w:val="9"/>
+          <w:ilvl w:val="0"/>
+        </w:numPr>
+      </w:pPr>
       <w:r>
         <w:rPr>
           <w:b/>
@@ -570,9 +624,10 @@
     </w:p>
     <w:p>
       <w:pPr>
-        <w:numPr>
-          <w:numId w:val="8"/>
-          <w:ilvl w:val="0"/>
+        <w:pStyle w:val="Compact"/>
+        <w:numPr>
+          <w:numId w:val="12"/>
+          <w:ilvl w:val="1"/>
         </w:numPr>
       </w:pPr>
       <w:r>
@@ -581,9 +636,10 @@
     </w:p>
     <w:p>
       <w:pPr>
-        <w:numPr>
-          <w:numId w:val="8"/>
-          <w:ilvl w:val="0"/>
+        <w:pStyle w:val="Compact"/>
+        <w:numPr>
+          <w:numId w:val="12"/>
+          <w:ilvl w:val="1"/>
         </w:numPr>
       </w:pPr>
       <w:r>
@@ -592,9 +648,10 @@
     </w:p>
     <w:p>
       <w:pPr>
-        <w:numPr>
-          <w:numId w:val="8"/>
-          <w:ilvl w:val="0"/>
+        <w:pStyle w:val="Compact"/>
+        <w:numPr>
+          <w:numId w:val="12"/>
+          <w:ilvl w:val="1"/>
         </w:numPr>
       </w:pPr>
       <w:r>
@@ -612,6 +669,13 @@
     </w:p>
     <w:bookmarkEnd w:id="36"/>
     <w:p>
+      <w:pPr>
+        <w:pStyle w:val="Compact"/>
+        <w:numPr>
+          <w:numId w:val="13"/>
+          <w:ilvl w:val="0"/>
+        </w:numPr>
+      </w:pPr>
       <w:r>
         <w:t xml:space="preserve">Aprender GIT... y de camino GitHub:</w:t>
       </w:r>
@@ -620,8 +684,8 @@
       <w:pPr>
         <w:pStyle w:val="Compact"/>
         <w:numPr>
-          <w:numId w:val="9"/>
-          <w:ilvl w:val="0"/>
+          <w:numId w:val="14"/>
+          <w:ilvl w:val="1"/>
         </w:numPr>
       </w:pPr>
       <w:hyperlink r:id="rId37">
@@ -634,6 +698,13 @@
       </w:hyperlink>
     </w:p>
     <w:p>
+      <w:pPr>
+        <w:pStyle w:val="Compact"/>
+        <w:numPr>
+          <w:numId w:val="13"/>
+          <w:ilvl w:val="0"/>
+        </w:numPr>
+      </w:pPr>
       <w:r>
         <w:t xml:space="preserve">Página oficial de Git:</w:t>
       </w:r>
@@ -642,8 +713,8 @@
       <w:pPr>
         <w:pStyle w:val="Compact"/>
         <w:numPr>
-          <w:numId w:val="10"/>
-          <w:ilvl w:val="0"/>
+          <w:numId w:val="15"/>
+          <w:ilvl w:val="1"/>
         </w:numPr>
       </w:pPr>
       <w:hyperlink r:id="rId38">
@@ -656,6 +727,13 @@
       </w:hyperlink>
     </w:p>
     <w:p>
+      <w:pPr>
+        <w:pStyle w:val="Compact"/>
+        <w:numPr>
+          <w:numId w:val="13"/>
+          <w:ilvl w:val="0"/>
+        </w:numPr>
+      </w:pPr>
       <w:r>
         <w:t xml:space="preserve">Pro GIT:</w:t>
       </w:r>
@@ -664,8 +742,8 @@
       <w:pPr>
         <w:pStyle w:val="Compact"/>
         <w:numPr>
-          <w:numId w:val="11"/>
-          <w:ilvl w:val="0"/>
+          <w:numId w:val="16"/>
+          <w:ilvl w:val="1"/>
         </w:numPr>
       </w:pPr>
       <w:hyperlink r:id="rId39">
@@ -678,6 +756,13 @@
       </w:hyperlink>
     </w:p>
     <w:p>
+      <w:pPr>
+        <w:pStyle w:val="Compact"/>
+        <w:numPr>
+          <w:numId w:val="13"/>
+          <w:ilvl w:val="0"/>
+        </w:numPr>
+      </w:pPr>
       <w:r>
         <w:t xml:space="preserve">Minitutorial de GIT:</w:t>
       </w:r>
@@ -686,8 +771,8 @@
       <w:pPr>
         <w:pStyle w:val="Compact"/>
         <w:numPr>
-          <w:numId w:val="12"/>
-          <w:ilvl w:val="0"/>
+          <w:numId w:val="17"/>
+          <w:ilvl w:val="1"/>
         </w:numPr>
       </w:pPr>
       <w:hyperlink r:id="rId40">
@@ -700,6 +785,13 @@
       </w:hyperlink>
     </w:p>
     <w:p>
+      <w:pPr>
+        <w:pStyle w:val="Compact"/>
+        <w:numPr>
+          <w:numId w:val="13"/>
+          <w:ilvl w:val="0"/>
+        </w:numPr>
+      </w:pPr>
       <w:r>
         <w:t xml:space="preserve">Página oficial de GitHub:</w:t>
       </w:r>
@@ -708,8 +800,8 @@
       <w:pPr>
         <w:pStyle w:val="Compact"/>
         <w:numPr>
-          <w:numId w:val="13"/>
-          <w:ilvl w:val="0"/>
+          <w:numId w:val="18"/>
+          <w:ilvl w:val="1"/>
         </w:numPr>
       </w:pPr>
       <w:hyperlink r:id="rId41">
@@ -722,6 +814,13 @@
       </w:hyperlink>
     </w:p>
     <w:p>
+      <w:pPr>
+        <w:pStyle w:val="Compact"/>
+        <w:numPr>
+          <w:numId w:val="13"/>
+          <w:ilvl w:val="0"/>
+        </w:numPr>
+      </w:pPr>
       <w:r>
         <w:t xml:space="preserve">Chuleta de la sintaxis de Markdown:</w:t>
       </w:r>
@@ -730,8 +829,8 @@
       <w:pPr>
         <w:pStyle w:val="Compact"/>
         <w:numPr>
-          <w:numId w:val="14"/>
-          <w:ilvl w:val="0"/>
+          <w:numId w:val="19"/>
+          <w:ilvl w:val="1"/>
         </w:numPr>
       </w:pPr>
       <w:hyperlink r:id="rId42">
@@ -772,6 +871,13 @@
       </w:r>
     </w:p>
     <w:p>
+      <w:pPr>
+        <w:pStyle w:val="Compact"/>
+        <w:numPr>
+          <w:numId w:val="20"/>
+          <w:ilvl w:val="0"/>
+        </w:numPr>
+      </w:pPr>
       <w:hyperlink r:id="rId45">
         <w:r>
           <w:rPr>
@@ -792,6 +898,12 @@
     </w:p>
     <w:bookmarkEnd w:id="46"/>
     <w:p>
+      <w:pPr>
+        <w:numPr>
+          <w:numId w:val="21"/>
+          <w:ilvl w:val="0"/>
+        </w:numPr>
+      </w:pPr>
       <w:r>
         <w:rPr>
           <w:b/>
@@ -803,6 +915,12 @@
       </w:r>
     </w:p>
     <w:p>
+      <w:pPr>
+        <w:numPr>
+          <w:numId w:val="21"/>
+          <w:ilvl w:val="0"/>
+        </w:numPr>
+      </w:pPr>
       <w:r>
         <w:t xml:space="preserve">Aparecieron</w:t>
       </w:r>
@@ -833,6 +951,13 @@
     </w:p>
     <w:bookmarkEnd w:id="47"/>
     <w:p>
+      <w:pPr>
+        <w:pStyle w:val="Compact"/>
+        <w:numPr>
+          <w:numId w:val="22"/>
+          <w:ilvl w:val="0"/>
+        </w:numPr>
+      </w:pPr>
       <w:r>
         <w:t xml:space="preserve">Un</w:t>
       </w:r>
@@ -910,6 +1035,12 @@
     </w:p>
     <w:bookmarkEnd w:id="49"/>
     <w:p>
+      <w:pPr>
+        <w:numPr>
+          <w:numId w:val="23"/>
+          <w:ilvl w:val="0"/>
+        </w:numPr>
+      </w:pPr>
       <w:r>
         <w:rPr>
           <w:b/>
@@ -921,6 +1052,12 @@
       </w:r>
     </w:p>
     <w:p>
+      <w:pPr>
+        <w:numPr>
+          <w:numId w:val="23"/>
+          <w:ilvl w:val="0"/>
+        </w:numPr>
+      </w:pPr>
       <w:r>
         <w:rPr>
           <w:b/>
@@ -942,6 +1079,13 @@
     </w:p>
     <w:bookmarkEnd w:id="50"/>
     <w:p>
+      <w:pPr>
+        <w:pStyle w:val="Compact"/>
+        <w:numPr>
+          <w:numId w:val="24"/>
+          <w:ilvl w:val="0"/>
+        </w:numPr>
+      </w:pPr>
       <w:r>
         <w:t xml:space="preserve">Cada cliente</w:t>
       </w:r>
@@ -1016,6 +1160,13 @@
     </w:p>
     <w:bookmarkEnd w:id="52"/>
     <w:p>
+      <w:pPr>
+        <w:pStyle w:val="Compact"/>
+        <w:numPr>
+          <w:numId w:val="25"/>
+          <w:ilvl w:val="0"/>
+        </w:numPr>
+      </w:pPr>
       <w:r>
         <w:t xml:space="preserve">Puedes seguir trabajando aunque el repositorio remoto esté caido.</w:t>
       </w:r>
@@ -1024,8 +1175,8 @@
       <w:pPr>
         <w:pStyle w:val="Compact"/>
         <w:numPr>
-          <w:numId w:val="15"/>
-          <w:ilvl w:val="0"/>
+          <w:numId w:val="26"/>
+          <w:ilvl w:val="1"/>
         </w:numPr>
       </w:pPr>
       <w:r>
@@ -1036,6 +1187,13 @@
       </w:r>
     </w:p>
     <w:p>
+      <w:pPr>
+        <w:pStyle w:val="Compact"/>
+        <w:numPr>
+          <w:numId w:val="25"/>
+          <w:ilvl w:val="0"/>
+        </w:numPr>
+      </w:pPr>
       <w:r>
         <w:t xml:space="preserve">La información está más replicada.</w:t>
       </w:r>
@@ -1044,8 +1202,8 @@
       <w:pPr>
         <w:pStyle w:val="Compact"/>
         <w:numPr>
-          <w:numId w:val="16"/>
-          <w:ilvl w:val="0"/>
+          <w:numId w:val="27"/>
+          <w:ilvl w:val="1"/>
         </w:numPr>
       </w:pPr>
       <w:r>
@@ -1056,6 +1214,13 @@
       </w:r>
     </w:p>
     <w:p>
+      <w:pPr>
+        <w:pStyle w:val="Compact"/>
+        <w:numPr>
+          <w:numId w:val="25"/>
+          <w:ilvl w:val="0"/>
+        </w:numPr>
+      </w:pPr>
       <w:r>
         <w:t xml:space="preserve">Permite pruebas en local y subir solo lo relevante.</w:t>
       </w:r>
@@ -1064,8 +1229,8 @@
       <w:pPr>
         <w:pStyle w:val="Compact"/>
         <w:numPr>
-          <w:numId w:val="17"/>
-          <w:ilvl w:val="0"/>
+          <w:numId w:val="28"/>
+          <w:ilvl w:val="1"/>
         </w:numPr>
       </w:pPr>
       <w:r>
@@ -1086,20 +1251,46 @@
     </w:p>
     <w:bookmarkEnd w:id="53"/>
     <w:p>
-      <w:r>
-        <w:t xml:space="preserve">Creado por Linux Torvalds, líder del equipo del kernel Linux.</w:t>
-      </w:r>
-    </w:p>
-    <w:p>
+      <w:pPr>
+        <w:numPr>
+          <w:numId w:val="29"/>
+          <w:ilvl w:val="0"/>
+        </w:numPr>
+      </w:pPr>
+      <w:r>
+        <w:t xml:space="preserve">Creado por</w:t>
+      </w:r>
+      <w:r>
+        <w:t xml:space="preserve"> </w:t>
+      </w:r>
+      <w:r>
+        <w:rPr>
+          <w:b/>
+        </w:rPr>
+        <w:t xml:space="preserve">Linux Torvalds</w:t>
+      </w:r>
+      <w:r>
+        <w:t xml:space="preserve">, líder del equipo del kernel Linux.</w:t>
+      </w:r>
+    </w:p>
+    <w:p>
+      <w:pPr>
+        <w:pStyle w:val="Compact"/>
+        <w:numPr>
+          <w:numId w:val="29"/>
+          <w:ilvl w:val="0"/>
+        </w:numPr>
+      </w:pPr>
       <w:r>
         <w:t xml:space="preserve">Objetivos cuando se creó:</w:t>
       </w:r>
     </w:p>
     <w:p>
       <w:pPr>
-        <w:numPr>
-          <w:numId w:val="18"/>
-          <w:ilvl w:val="0"/>
+        <w:pStyle w:val="Compact"/>
+        <w:numPr>
+          <w:numId w:val="30"/>
+          <w:ilvl w:val="1"/>
         </w:numPr>
       </w:pPr>
       <w:r>
@@ -1111,9 +1302,10 @@
     </w:p>
     <w:p>
       <w:pPr>
-        <w:numPr>
-          <w:numId w:val="18"/>
-          <w:ilvl w:val="0"/>
+        <w:pStyle w:val="Compact"/>
+        <w:numPr>
+          <w:numId w:val="30"/>
+          <w:ilvl w:val="1"/>
         </w:numPr>
       </w:pPr>
       <w:r>
@@ -1125,9 +1317,10 @@
     </w:p>
     <w:p>
       <w:pPr>
-        <w:numPr>
-          <w:numId w:val="18"/>
-          <w:ilvl w:val="0"/>
+        <w:pStyle w:val="Compact"/>
+        <w:numPr>
+          <w:numId w:val="30"/>
+          <w:ilvl w:val="1"/>
         </w:numPr>
       </w:pPr>
       <w:r>
@@ -1139,9 +1332,10 @@
     </w:p>
     <w:p>
       <w:pPr>
-        <w:numPr>
-          <w:numId w:val="18"/>
-          <w:ilvl w:val="0"/>
+        <w:pStyle w:val="Compact"/>
+        <w:numPr>
+          <w:numId w:val="30"/>
+          <w:ilvl w:val="1"/>
         </w:numPr>
       </w:pPr>
       <w:r>
@@ -1153,9 +1347,10 @@
     </w:p>
     <w:p>
       <w:pPr>
-        <w:numPr>
-          <w:numId w:val="18"/>
-          <w:ilvl w:val="0"/>
+        <w:pStyle w:val="Compact"/>
+        <w:numPr>
+          <w:numId w:val="30"/>
+          <w:ilvl w:val="1"/>
         </w:numPr>
       </w:pPr>
       <w:r>
@@ -1176,6 +1371,12 @@
     </w:p>
     <w:bookmarkEnd w:id="54"/>
     <w:p>
+      <w:pPr>
+        <w:numPr>
+          <w:numId w:val="31"/>
+          <w:ilvl w:val="0"/>
+        </w:numPr>
+      </w:pPr>
       <w:r>
         <w:t xml:space="preserve">Windows:</w:t>
       </w:r>
@@ -1192,6 +1393,12 @@
       </w:hyperlink>
     </w:p>
     <w:p>
+      <w:pPr>
+        <w:numPr>
+          <w:numId w:val="31"/>
+          <w:ilvl w:val="0"/>
+        </w:numPr>
+      </w:pPr>
       <w:r>
         <w:t xml:space="preserve">Mac:</w:t>
       </w:r>
@@ -1208,6 +1415,12 @@
       </w:hyperlink>
     </w:p>
     <w:p>
+      <w:pPr>
+        <w:numPr>
+          <w:numId w:val="31"/>
+          <w:ilvl w:val="0"/>
+        </w:numPr>
+      </w:pPr>
       <w:r>
         <w:t xml:space="preserve">Linux:</w:t>
       </w:r>
@@ -1276,6 +1489,12 @@
     </w:p>
     <w:bookmarkEnd w:id="60"/>
     <w:p>
+      <w:pPr>
+        <w:numPr>
+          <w:numId w:val="32"/>
+          <w:ilvl w:val="0"/>
+        </w:numPr>
+      </w:pPr>
       <w:r>
         <w:rPr>
           <w:b/>
@@ -1287,6 +1506,12 @@
       </w:r>
     </w:p>
     <w:p>
+      <w:pPr>
+        <w:numPr>
+          <w:numId w:val="32"/>
+          <w:ilvl w:val="0"/>
+        </w:numPr>
+      </w:pPr>
       <w:r>
         <w:t xml:space="preserve">Los</w:t>
       </w:r>
@@ -1304,6 +1529,12 @@
       </w:r>
     </w:p>
     <w:p>
+      <w:pPr>
+        <w:numPr>
+          <w:numId w:val="32"/>
+          <w:ilvl w:val="0"/>
+        </w:numPr>
+      </w:pPr>
       <w:r>
         <w:t xml:space="preserve">Tiene facetas de</w:t>
       </w:r>
@@ -1324,6 +1555,12 @@
       </w:r>
     </w:p>
     <w:p>
+      <w:pPr>
+        <w:numPr>
+          <w:numId w:val="32"/>
+          <w:ilvl w:val="0"/>
+        </w:numPr>
+      </w:pPr>
       <w:r>
         <w:t xml:space="preserve">Nos permite</w:t>
       </w:r>
@@ -1341,6 +1578,12 @@
       </w:r>
     </w:p>
     <w:p>
+      <w:pPr>
+        <w:numPr>
+          <w:numId w:val="32"/>
+          <w:ilvl w:val="0"/>
+        </w:numPr>
+      </w:pPr>
       <w:r>
         <w:rPr>
           <w:b/>
@@ -1355,6 +1598,12 @@
       </w:r>
     </w:p>
     <w:p>
+      <w:pPr>
+        <w:numPr>
+          <w:numId w:val="32"/>
+          <w:ilvl w:val="0"/>
+        </w:numPr>
+      </w:pPr>
       <w:r>
         <w:rPr>
           <w:b/>
@@ -1439,7 +1688,7 @@
       <w:r>
         <w:drawing>
           <wp:inline>
-            <wp:extent cx="15278100" cy="11366500"/>
+            <wp:extent cx="15278100" cy="6743700"/>
             <wp:effectExtent b="0" l="0" r="0" t="0"/>
             <wp:docPr descr="" id="1" name="Picture"/>
             <a:graphic>
@@ -1460,7 +1709,7 @@
                   <pic:spPr bwMode="auto">
                     <a:xfrm>
                       <a:off x="0" y="0"/>
-                      <a:ext cx="15278100" cy="11366500"/>
+                      <a:ext cx="15278100" cy="6743700"/>
                     </a:xfrm>
                     <a:prstGeom prst="rect">
                       <a:avLst/>
@@ -1508,6 +1757,13 @@
       </w:r>
     </w:p>
     <w:p>
+      <w:pPr>
+        <w:pStyle w:val="Compact"/>
+        <w:numPr>
+          <w:numId w:val="33"/>
+          <w:ilvl w:val="0"/>
+        </w:numPr>
+      </w:pPr>
       <w:hyperlink r:id="rId67">
         <w:r>
           <w:rPr>
@@ -1528,26 +1784,61 @@
     </w:p>
     <w:bookmarkEnd w:id="68"/>
     <w:p>
+      <w:pPr>
+        <w:pStyle w:val="Compact"/>
+        <w:numPr>
+          <w:numId w:val="34"/>
+          <w:ilvl w:val="0"/>
+        </w:numPr>
+      </w:pPr>
       <w:r>
         <w:t xml:space="preserve">Texto plano</w:t>
       </w:r>
     </w:p>
     <w:p>
+      <w:pPr>
+        <w:pStyle w:val="Compact"/>
+        <w:numPr>
+          <w:numId w:val="34"/>
+          <w:ilvl w:val="0"/>
+        </w:numPr>
+      </w:pPr>
       <w:r>
         <w:t xml:space="preserve">Sintaxis sencilla</w:t>
       </w:r>
     </w:p>
     <w:p>
+      <w:pPr>
+        <w:pStyle w:val="Compact"/>
+        <w:numPr>
+          <w:numId w:val="34"/>
+          <w:ilvl w:val="0"/>
+        </w:numPr>
+      </w:pPr>
       <w:r>
         <w:t xml:space="preserve">Legibilidad</w:t>
       </w:r>
     </w:p>
     <w:p>
+      <w:pPr>
+        <w:pStyle w:val="Compact"/>
+        <w:numPr>
+          <w:numId w:val="34"/>
+          <w:ilvl w:val="0"/>
+        </w:numPr>
+      </w:pPr>
       <w:r>
         <w:t xml:space="preserve">Publicabilidad</w:t>
       </w:r>
     </w:p>
     <w:p>
+      <w:pPr>
+        <w:pStyle w:val="Compact"/>
+        <w:numPr>
+          <w:numId w:val="34"/>
+          <w:ilvl w:val="0"/>
+        </w:numPr>
+      </w:pPr>
       <w:r>
         <w:t xml:space="preserve">Exportabiliad</w:t>
       </w:r>
@@ -1563,6 +1854,13 @@
     </w:p>
     <w:bookmarkEnd w:id="69"/>
     <w:p>
+      <w:pPr>
+        <w:pStyle w:val="Compact"/>
+        <w:numPr>
+          <w:numId w:val="35"/>
+          <w:ilvl w:val="0"/>
+        </w:numPr>
+      </w:pPr>
       <w:hyperlink r:id="rId70">
         <w:r>
           <w:rPr>
@@ -1583,6 +1881,13 @@
     </w:p>
     <w:bookmarkEnd w:id="71"/>
     <w:p>
+      <w:pPr>
+        <w:pStyle w:val="Compact"/>
+        <w:numPr>
+          <w:numId w:val="36"/>
+          <w:ilvl w:val="0"/>
+        </w:numPr>
+      </w:pPr>
       <w:hyperlink r:id="rId42">
         <w:r>
           <w:rPr>
@@ -1603,6 +1908,13 @@
     </w:p>
     <w:bookmarkEnd w:id="72"/>
     <w:p>
+      <w:pPr>
+        <w:pStyle w:val="Compact"/>
+        <w:numPr>
+          <w:numId w:val="37"/>
+          <w:ilvl w:val="0"/>
+        </w:numPr>
+      </w:pPr>
       <w:hyperlink r:id="rId73">
         <w:r>
           <w:rPr>
@@ -1622,33 +1934,41 @@
       </w:r>
     </w:p>
     <w:bookmarkEnd w:id="74"/>
-    <w:bookmarkStart w:id="75" w:name="init"/>
-    <w:p>
-      <w:pPr>
-        <w:pStyle w:val="Heading2"/>
-      </w:pPr>
-      <w:r>
-        <w:t xml:space="preserve">init</w:t>
+    <w:bookmarkStart w:id="75" w:name="iinicializar-un-reposiorio"/>
+    <w:p>
+      <w:pPr>
+        <w:pStyle w:val="Heading2"/>
+      </w:pPr>
+      <w:r>
+        <w:t xml:space="preserve">Iinicializar un reposiorio</w:t>
       </w:r>
     </w:p>
     <w:bookmarkEnd w:id="75"/>
     <w:p>
-      <w:r>
-        <w:rPr>
-          <w:b/>
-        </w:rPr>
-        <w:t xml:space="preserve">Inicializar</w:t>
-      </w:r>
-      <w:r>
-        <w:t xml:space="preserve"> </w:t>
-      </w:r>
-      <w:r>
-        <w:t xml:space="preserve">un repositorio.</w:t>
-      </w:r>
-    </w:p>
-    <w:p>
-      <w:r>
-        <w:t xml:space="preserve">Crea el subdirectorio .git con archivos de git par agestionar repositorio.</w:t>
+      <w:pPr>
+        <w:pStyle w:val="Compact"/>
+        <w:numPr>
+          <w:numId w:val="38"/>
+          <w:ilvl w:val="0"/>
+        </w:numPr>
+      </w:pPr>
+      <w:r>
+        <w:t xml:space="preserve">Crea el</w:t>
+      </w:r>
+      <w:r>
+        <w:t xml:space="preserve"> </w:t>
+      </w:r>
+      <w:r>
+        <w:rPr>
+          <w:b/>
+        </w:rPr>
+        <w:t xml:space="preserve">subdirectorio .git</w:t>
+      </w:r>
+      <w:r>
+        <w:t xml:space="preserve"> </w:t>
+      </w:r>
+      <w:r>
+        <w:t xml:space="preserve">con archivos de git para gestionar el repositorio.</w:t>
       </w:r>
     </w:p>
     <w:p>
@@ -1662,13 +1982,13 @@
         <w:t xml:space="preserve">git init</w:t>
       </w:r>
     </w:p>
-    <w:bookmarkStart w:id="76" w:name="staging-area"/>
-    <w:p>
-      <w:pPr>
-        <w:pStyle w:val="Heading2"/>
-      </w:pPr>
-      <w:r>
-        <w:t xml:space="preserve">staging area</w:t>
+    <w:bookmarkStart w:id="76" w:name="el-área-de-staging"/>
+    <w:p>
+      <w:pPr>
+        <w:pStyle w:val="Heading2"/>
+      </w:pPr>
+      <w:r>
+        <w:t xml:space="preserve">El área de staging</w:t>
       </w:r>
     </w:p>
     <w:bookmarkEnd w:id="76"/>
@@ -1719,19 +2039,26 @@
         </w:drawing>
       </w:r>
     </w:p>
-    <w:bookmarkStart w:id="78" w:name="status"/>
-    <w:p>
-      <w:pPr>
-        <w:pStyle w:val="Heading2"/>
-      </w:pPr>
-      <w:r>
-        <w:t xml:space="preserve">status</w:t>
+    <w:bookmarkStart w:id="78" w:name="ver-el-estado-de-los-archivos"/>
+    <w:p>
+      <w:pPr>
+        <w:pStyle w:val="Heading2"/>
+      </w:pPr>
+      <w:r>
+        <w:t xml:space="preserve">Ver el estado de los archivos</w:t>
       </w:r>
     </w:p>
     <w:bookmarkEnd w:id="78"/>
     <w:p>
-      <w:r>
-        <w:t xml:space="preserve">Para saber el</w:t>
+      <w:pPr>
+        <w:pStyle w:val="Compact"/>
+        <w:numPr>
+          <w:numId w:val="39"/>
+          <w:ilvl w:val="0"/>
+        </w:numPr>
+      </w:pPr>
+      <w:r>
+        <w:t xml:space="preserve">Importante saber el</w:t>
       </w:r>
       <w:r>
         <w:t xml:space="preserve"> </w:t>
@@ -1760,19 +2087,26 @@
         <w:t xml:space="preserve">git status</w:t>
       </w:r>
     </w:p>
-    <w:bookmarkStart w:id="79" w:name="diff"/>
-    <w:p>
-      <w:pPr>
-        <w:pStyle w:val="Heading2"/>
-      </w:pPr>
-      <w:r>
-        <w:t xml:space="preserve">diff</w:t>
+    <w:bookmarkStart w:id="79" w:name="ver-las-diferencias"/>
+    <w:p>
+      <w:pPr>
+        <w:pStyle w:val="Heading2"/>
+      </w:pPr>
+      <w:r>
+        <w:t xml:space="preserve">Ver las diferencias</w:t>
       </w:r>
     </w:p>
     <w:bookmarkEnd w:id="79"/>
     <w:p>
-      <w:r>
-        <w:t xml:space="preserve">Para ver las</w:t>
+      <w:pPr>
+        <w:pStyle w:val="Compact"/>
+        <w:numPr>
+          <w:numId w:val="40"/>
+          <w:ilvl w:val="0"/>
+        </w:numPr>
+      </w:pPr>
+      <w:r>
+        <w:t xml:space="preserve">Podemos ver las</w:t>
       </w:r>
       <w:r>
         <w:t xml:space="preserve"> </w:t>
@@ -1801,17 +2135,179 @@
         <w:t xml:space="preserve">git diff</w:t>
       </w:r>
     </w:p>
-    <w:bookmarkStart w:id="80" w:name="add"/>
-    <w:p>
-      <w:pPr>
-        <w:pStyle w:val="Heading2"/>
-      </w:pPr>
-      <w:r>
-        <w:t xml:space="preserve">add</w:t>
+    <w:bookmarkStart w:id="80" w:name="añadir-archivos"/>
+    <w:p>
+      <w:pPr>
+        <w:pStyle w:val="Heading2"/>
+      </w:pPr>
+      <w:r>
+        <w:t xml:space="preserve">Añadir archivos</w:t>
       </w:r>
     </w:p>
     <w:bookmarkEnd w:id="80"/>
     <w:p>
+      <w:pPr>
+        <w:pStyle w:val="Compact"/>
+        <w:numPr>
+          <w:numId w:val="41"/>
+          <w:ilvl w:val="0"/>
+        </w:numPr>
+      </w:pPr>
+      <w:r>
+        <w:t xml:space="preserve">Podemos</w:t>
+      </w:r>
+      <w:r>
+        <w:t xml:space="preserve"> </w:t>
+      </w:r>
+      <w:r>
+        <w:rPr>
+          <w:b/>
+        </w:rPr>
+        <w:t xml:space="preserve">añadir</w:t>
+      </w:r>
+      <w:r>
+        <w:t xml:space="preserve"> </w:t>
+      </w:r>
+      <w:r>
+        <w:t xml:space="preserve">los cambios de un fichero (o varios) al área de staging (desde el área de trabajo).</w:t>
+      </w:r>
+    </w:p>
+    <w:p>
+      <w:pPr>
+        <w:pStyle w:val="SourceCode"/>
+      </w:pPr>
+      <w:r>
+        <w:rPr>
+          <w:rStyle w:val="VerbatimChar"/>
+        </w:rPr>
+        <w:t xml:space="preserve">git add nombre-del-fichero</w:t>
+      </w:r>
+    </w:p>
+    <w:p>
+      <w:pPr>
+        <w:pStyle w:val="SourceCode"/>
+      </w:pPr>
+      <w:r>
+        <w:rPr>
+          <w:rStyle w:val="VerbatimChar"/>
+        </w:rPr>
+        <w:t xml:space="preserve">git add *.extension</w:t>
+      </w:r>
+    </w:p>
+    <w:bookmarkStart w:id="81" w:name="borrar-archivos"/>
+    <w:p>
+      <w:pPr>
+        <w:pStyle w:val="Heading2"/>
+      </w:pPr>
+      <w:r>
+        <w:t xml:space="preserve">Borrar archivos</w:t>
+      </w:r>
+    </w:p>
+    <w:bookmarkEnd w:id="81"/>
+    <w:p>
+      <w:pPr>
+        <w:pStyle w:val="Compact"/>
+        <w:numPr>
+          <w:numId w:val="42"/>
+          <w:ilvl w:val="0"/>
+        </w:numPr>
+      </w:pPr>
+      <w:r>
+        <w:t xml:space="preserve">Podemos</w:t>
+      </w:r>
+      <w:r>
+        <w:t xml:space="preserve"> </w:t>
+      </w:r>
+      <w:r>
+        <w:rPr>
+          <w:b/>
+        </w:rPr>
+        <w:t xml:space="preserve">borrar archivos</w:t>
+      </w:r>
+      <w:r>
+        <w:t xml:space="preserve"> </w:t>
+      </w:r>
+      <w:r>
+        <w:t xml:space="preserve">del área de staging (también lo borrará del área de trabajo)</w:t>
+      </w:r>
+    </w:p>
+    <w:p>
+      <w:pPr>
+        <w:pStyle w:val="SourceCode"/>
+      </w:pPr>
+      <w:r>
+        <w:rPr>
+          <w:rStyle w:val="VerbatimChar"/>
+        </w:rPr>
+        <w:t xml:space="preserve">git rm nombre-del-fichero</w:t>
+      </w:r>
+    </w:p>
+    <w:bookmarkStart w:id="82" w:name="moverrenombrar-archivos"/>
+    <w:p>
+      <w:pPr>
+        <w:pStyle w:val="Heading2"/>
+      </w:pPr>
+      <w:r>
+        <w:t xml:space="preserve">Mover/renombrar archivos</w:t>
+      </w:r>
+    </w:p>
+    <w:bookmarkEnd w:id="82"/>
+    <w:p>
+      <w:pPr>
+        <w:pStyle w:val="Compact"/>
+        <w:numPr>
+          <w:numId w:val="43"/>
+          <w:ilvl w:val="0"/>
+        </w:numPr>
+      </w:pPr>
+      <w:r>
+        <w:t xml:space="preserve">Podemos</w:t>
+      </w:r>
+      <w:r>
+        <w:t xml:space="preserve"> </w:t>
+      </w:r>
+      <w:r>
+        <w:rPr>
+          <w:b/>
+        </w:rPr>
+        <w:t xml:space="preserve">mover/renombrar archivos</w:t>
+      </w:r>
+      <w:r>
+        <w:t xml:space="preserve"> </w:t>
+      </w:r>
+      <w:r>
+        <w:t xml:space="preserve">en el área de staging (también lo hará en el área de trabajo)</w:t>
+      </w:r>
+    </w:p>
+    <w:p>
+      <w:pPr>
+        <w:pStyle w:val="SourceCode"/>
+      </w:pPr>
+      <w:r>
+        <w:rPr>
+          <w:rStyle w:val="VerbatimChar"/>
+        </w:rPr>
+        <w:t xml:space="preserve">git mv antiguo-nombre-del-fichero nuevo-nombre-del-fichero</w:t>
+      </w:r>
+    </w:p>
+    <w:bookmarkStart w:id="83" w:name="resetar-archivos"/>
+    <w:p>
+      <w:pPr>
+        <w:pStyle w:val="Heading2"/>
+      </w:pPr>
+      <w:r>
+        <w:t xml:space="preserve">Resetar archivos</w:t>
+      </w:r>
+    </w:p>
+    <w:bookmarkEnd w:id="83"/>
+    <w:p>
+      <w:pPr>
+        <w:pStyle w:val="Compact"/>
+        <w:numPr>
+          <w:numId w:val="44"/>
+          <w:ilvl w:val="0"/>
+        </w:numPr>
+      </w:pPr>
       <w:r>
         <w:t xml:space="preserve">Para</w:t>
       </w:r>
@@ -1822,13 +2318,13 @@
         <w:rPr>
           <w:b/>
         </w:rPr>
-        <w:t xml:space="preserve">añadir</w:t>
-      </w:r>
-      <w:r>
-        <w:t xml:space="preserve"> </w:t>
-      </w:r>
-      <w:r>
-        <w:t xml:space="preserve">los cambios de un fichero (o varios) al área de staging (desde el área de trabajo).</w:t>
+        <w:t xml:space="preserve">resetear</w:t>
+      </w:r>
+      <w:r>
+        <w:t xml:space="preserve"> </w:t>
+      </w:r>
+      <w:r>
+        <w:t xml:space="preserve">los cambios de un fichero (o varios) al area de trabajo (desde el area de staging).</w:t>
       </w:r>
     </w:p>
     <w:p>
@@ -1839,7 +2335,44 @@
         <w:rPr>
           <w:rStyle w:val="VerbatimChar"/>
         </w:rPr>
-        <w:t xml:space="preserve">git add nombre-del-fichero</w:t>
+        <w:t xml:space="preserve">git reset nombre-del-fichero</w:t>
+      </w:r>
+    </w:p>
+    <w:bookmarkStart w:id="84" w:name="grabar-los-cambios"/>
+    <w:p>
+      <w:pPr>
+        <w:pStyle w:val="Heading2"/>
+      </w:pPr>
+      <w:r>
+        <w:t xml:space="preserve">Grabar los cambios</w:t>
+      </w:r>
+    </w:p>
+    <w:bookmarkEnd w:id="84"/>
+    <w:p>
+      <w:pPr>
+        <w:pStyle w:val="Compact"/>
+        <w:numPr>
+          <w:numId w:val="45"/>
+          <w:ilvl w:val="0"/>
+        </w:numPr>
+      </w:pPr>
+      <w:r>
+        <w:t xml:space="preserve">Para</w:t>
+      </w:r>
+      <w:r>
+        <w:t xml:space="preserve"> </w:t>
+      </w:r>
+      <w:r>
+        <w:rPr>
+          <w:b/>
+        </w:rPr>
+        <w:t xml:space="preserve">grabar</w:t>
+      </w:r>
+      <w:r>
+        <w:t xml:space="preserve"> </w:t>
+      </w:r>
+      <w:r>
+        <w:t xml:space="preserve">los cambios realizados al repositorio (desde el área de staging).</w:t>
       </w:r>
     </w:p>
     <w:p>
@@ -1850,20 +2383,27 @@
         <w:rPr>
           <w:rStyle w:val="VerbatimChar"/>
         </w:rPr>
-        <w:t xml:space="preserve">git add *.extension</w:t>
-      </w:r>
-    </w:p>
-    <w:bookmarkStart w:id="81" w:name="reset"/>
-    <w:p>
-      <w:pPr>
-        <w:pStyle w:val="Heading2"/>
-      </w:pPr>
-      <w:r>
-        <w:t xml:space="preserve">reset</w:t>
-      </w:r>
-    </w:p>
-    <w:bookmarkEnd w:id="81"/>
-    <w:p>
+        <w:t xml:space="preserve">git commit -m "mensaje corto descriptivo con los cambios"</w:t>
+      </w:r>
+    </w:p>
+    <w:bookmarkStart w:id="85" w:name="deshacer-los-cambios"/>
+    <w:p>
+      <w:pPr>
+        <w:pStyle w:val="Heading2"/>
+      </w:pPr>
+      <w:r>
+        <w:t xml:space="preserve">Deshacer los cambios</w:t>
+      </w:r>
+    </w:p>
+    <w:bookmarkEnd w:id="85"/>
+    <w:p>
+      <w:pPr>
+        <w:pStyle w:val="Compact"/>
+        <w:numPr>
+          <w:numId w:val="46"/>
+          <w:ilvl w:val="0"/>
+        </w:numPr>
+      </w:pPr>
       <w:r>
         <w:t xml:space="preserve">Para</w:t>
       </w:r>
@@ -1874,13 +2414,13 @@
         <w:rPr>
           <w:b/>
         </w:rPr>
-        <w:t xml:space="preserve">resetear</w:t>
-      </w:r>
-      <w:r>
-        <w:t xml:space="preserve"> </w:t>
-      </w:r>
-      <w:r>
-        <w:t xml:space="preserve">los cambios de un fichero (o varios) al area de trabajo (desde el area de staging).</w:t>
+        <w:t xml:space="preserve">deshacer</w:t>
+      </w:r>
+      <w:r>
+        <w:t xml:space="preserve"> </w:t>
+      </w:r>
+      <w:r>
+        <w:t xml:space="preserve">los cambios de un fichero (o varios) al area de staging (desde el repositorio).</w:t>
       </w:r>
     </w:p>
     <w:p>
@@ -1891,37 +2431,44 @@
         <w:rPr>
           <w:rStyle w:val="VerbatimChar"/>
         </w:rPr>
-        <w:t xml:space="preserve">git reset nombre-del-fichero</w:t>
-      </w:r>
-    </w:p>
-    <w:bookmarkStart w:id="82" w:name="commit"/>
-    <w:p>
-      <w:pPr>
-        <w:pStyle w:val="Heading2"/>
-      </w:pPr>
-      <w:r>
-        <w:t xml:space="preserve">commit</w:t>
-      </w:r>
-    </w:p>
-    <w:bookmarkEnd w:id="82"/>
-    <w:p>
-      <w:r>
-        <w:t xml:space="preserve">Para</w:t>
-      </w:r>
-      <w:r>
-        <w:t xml:space="preserve"> </w:t>
-      </w:r>
-      <w:r>
-        <w:rPr>
-          <w:b/>
-        </w:rPr>
-        <w:t xml:space="preserve">subir</w:t>
-      </w:r>
-      <w:r>
-        <w:t xml:space="preserve"> </w:t>
-      </w:r>
-      <w:r>
-        <w:t xml:space="preserve">los cambios realizados al repositorio (desde el área de staging).</w:t>
+        <w:t xml:space="preserve">git checkout nombre-del-fichero</w:t>
+      </w:r>
+    </w:p>
+    <w:bookmarkStart w:id="86" w:name="listado-de-cambios"/>
+    <w:p>
+      <w:pPr>
+        <w:pStyle w:val="Heading2"/>
+      </w:pPr>
+      <w:r>
+        <w:t xml:space="preserve">Listado de cambios</w:t>
+      </w:r>
+    </w:p>
+    <w:bookmarkEnd w:id="86"/>
+    <w:p>
+      <w:pPr>
+        <w:pStyle w:val="Compact"/>
+        <w:numPr>
+          <w:numId w:val="47"/>
+          <w:ilvl w:val="0"/>
+        </w:numPr>
+      </w:pPr>
+      <w:r>
+        <w:t xml:space="preserve">Para ver el</w:t>
+      </w:r>
+      <w:r>
+        <w:t xml:space="preserve"> </w:t>
+      </w:r>
+      <w:r>
+        <w:rPr>
+          <w:b/>
+        </w:rPr>
+        <w:t xml:space="preserve">listado de cambios</w:t>
+      </w:r>
+      <w:r>
+        <w:t xml:space="preserve"> </w:t>
+      </w:r>
+      <w:r>
+        <w:t xml:space="preserve">realizados en el repositorio.</w:t>
       </w:r>
     </w:p>
     <w:p>
@@ -1932,37 +2479,90 @@
         <w:rPr>
           <w:rStyle w:val="VerbatimChar"/>
         </w:rPr>
-        <w:t xml:space="preserve">git commit -m "mensaje corto descriptivo con los cambios"</w:t>
-      </w:r>
-    </w:p>
-    <w:bookmarkStart w:id="83" w:name="checkout"/>
-    <w:p>
-      <w:pPr>
-        <w:pStyle w:val="Heading2"/>
-      </w:pPr>
-      <w:r>
-        <w:t xml:space="preserve">checkout</w:t>
-      </w:r>
-    </w:p>
-    <w:bookmarkEnd w:id="83"/>
-    <w:p>
-      <w:r>
-        <w:t xml:space="preserve">Para</w:t>
-      </w:r>
-      <w:r>
-        <w:t xml:space="preserve"> </w:t>
-      </w:r>
-      <w:r>
-        <w:rPr>
-          <w:b/>
-        </w:rPr>
-        <w:t xml:space="preserve">deshacer</w:t>
-      </w:r>
-      <w:r>
-        <w:t xml:space="preserve"> </w:t>
-      </w:r>
-      <w:r>
-        <w:t xml:space="preserve">los cambios de un fichero (o varios) al area de staging (desde el repositorio).</w:t>
+        <w:t xml:space="preserve">git log</w:t>
+      </w:r>
+    </w:p>
+    <w:bookmarkStart w:id="87" w:name="ignorar-archivos"/>
+    <w:p>
+      <w:pPr>
+        <w:pStyle w:val="Heading2"/>
+      </w:pPr>
+      <w:r>
+        <w:t xml:space="preserve">Ignorar archivos</w:t>
+      </w:r>
+    </w:p>
+    <w:bookmarkEnd w:id="87"/>
+    <w:p>
+      <w:pPr>
+        <w:pStyle w:val="Compact"/>
+        <w:numPr>
+          <w:numId w:val="48"/>
+          <w:ilvl w:val="0"/>
+        </w:numPr>
+      </w:pPr>
+      <w:r>
+        <w:t xml:space="preserve">Podemos ignorar archivos añadiendolos al fichero</w:t>
+      </w:r>
+      <w:r>
+        <w:t xml:space="preserve"> </w:t>
+      </w:r>
+      <w:r>
+        <w:rPr>
+          <w:b/>
+        </w:rPr>
+        <w:t xml:space="preserve">.gitignore</w:t>
+      </w:r>
+      <w:r>
+        <w:t xml:space="preserve">.</w:t>
+      </w:r>
+    </w:p>
+    <w:bookmarkStart w:id="88" w:name="creando-etiquetas"/>
+    <w:p>
+      <w:pPr>
+        <w:pStyle w:val="Heading2"/>
+      </w:pPr>
+      <w:r>
+        <w:t xml:space="preserve">Creando etiquetas</w:t>
+      </w:r>
+    </w:p>
+    <w:bookmarkEnd w:id="88"/>
+    <w:p>
+      <w:pPr>
+        <w:pStyle w:val="Compact"/>
+        <w:numPr>
+          <w:numId w:val="49"/>
+          <w:ilvl w:val="0"/>
+        </w:numPr>
+      </w:pPr>
+      <w:r>
+        <w:t xml:space="preserve">Existen etiquetas</w:t>
+      </w:r>
+      <w:r>
+        <w:t xml:space="preserve"> </w:t>
+      </w:r>
+      <w:r>
+        <w:rPr>
+          <w:b/>
+        </w:rPr>
+        <w:t xml:space="preserve">ligeras</w:t>
+      </w:r>
+      <w:r>
+        <w:t xml:space="preserve">, y etiquetas</w:t>
+      </w:r>
+      <w:r>
+        <w:t xml:space="preserve"> </w:t>
+      </w:r>
+      <w:r>
+        <w:rPr>
+          <w:b/>
+        </w:rPr>
+        <w:t xml:space="preserve">anotadas</w:t>
+      </w:r>
+      <w:r>
+        <w:t xml:space="preserve"> </w:t>
+      </w:r>
+      <w:r>
+        <w:t xml:space="preserve">(iguales pero estas con más información)</w:t>
       </w:r>
     </w:p>
     <w:p>
@@ -1973,37 +2573,7 @@
         <w:rPr>
           <w:rStyle w:val="VerbatimChar"/>
         </w:rPr>
-        <w:t xml:space="preserve">git checkout nombre-del-fichero</w:t>
-      </w:r>
-    </w:p>
-    <w:bookmarkStart w:id="84" w:name="log"/>
-    <w:p>
-      <w:pPr>
-        <w:pStyle w:val="Heading2"/>
-      </w:pPr>
-      <w:r>
-        <w:t xml:space="preserve">log</w:t>
-      </w:r>
-    </w:p>
-    <w:bookmarkEnd w:id="84"/>
-    <w:p>
-      <w:r>
-        <w:t xml:space="preserve">Para ver el</w:t>
-      </w:r>
-      <w:r>
-        <w:t xml:space="preserve"> </w:t>
-      </w:r>
-      <w:r>
-        <w:rPr>
-          <w:b/>
-        </w:rPr>
-        <w:t xml:space="preserve">listado de los commits</w:t>
-      </w:r>
-      <w:r>
-        <w:t xml:space="preserve"> </w:t>
-      </w:r>
-      <w:r>
-        <w:t xml:space="preserve">realizados en el repositorio.</w:t>
+        <w:t xml:space="preserve">git tag nombre-etiqueta-lijera</w:t>
       </w:r>
     </w:p>
     <w:p>
@@ -2014,10 +2584,58 @@
         <w:rPr>
           <w:rStyle w:val="VerbatimChar"/>
         </w:rPr>
-        <w:t xml:space="preserve">git log</w:t>
-      </w:r>
-    </w:p>
-    <w:bookmarkStart w:id="85" w:name="uso-básico-de-github"/>
+        <w:t xml:space="preserve">git tag -a nombre-etiqueta-anotada -m "mensaje que acompaña a la etiqueta"</w:t>
+      </w:r>
+    </w:p>
+    <w:bookmarkStart w:id="89" w:name="etiquetas-tardías"/>
+    <w:p>
+      <w:pPr>
+        <w:pStyle w:val="Heading2"/>
+      </w:pPr>
+      <w:r>
+        <w:t xml:space="preserve">Etiquetas tardías</w:t>
+      </w:r>
+    </w:p>
+    <w:bookmarkEnd w:id="89"/>
+    <w:p>
+      <w:pPr>
+        <w:pStyle w:val="Compact"/>
+        <w:numPr>
+          <w:numId w:val="50"/>
+          <w:ilvl w:val="0"/>
+        </w:numPr>
+      </w:pPr>
+      <w:r>
+        <w:t xml:space="preserve">Se puede crear una etiqueta</w:t>
+      </w:r>
+      <w:r>
+        <w:t xml:space="preserve"> </w:t>
+      </w:r>
+      <w:r>
+        <w:rPr>
+          <w:b/>
+        </w:rPr>
+        <w:t xml:space="preserve">conociendo el hash del commit</w:t>
+      </w:r>
+      <w:r>
+        <w:t xml:space="preserve"> </w:t>
+      </w:r>
+      <w:r>
+        <w:t xml:space="preserve">(verlo con git log).</w:t>
+      </w:r>
+    </w:p>
+    <w:p>
+      <w:pPr>
+        <w:pStyle w:val="SourceCode"/>
+      </w:pPr>
+      <w:r>
+        <w:rPr>
+          <w:rStyle w:val="VerbatimChar"/>
+        </w:rPr>
+        <w:t xml:space="preserve">git tag -a nombre-etiqueta-anotada hash-del-commit</w:t>
+      </w:r>
+    </w:p>
+    <w:bookmarkStart w:id="90" w:name="uso-básico-de-github"/>
     <w:p>
       <w:pPr>
         <w:pStyle w:val="Heading1"/>
@@ -2026,8 +2644,8 @@
         <w:t xml:space="preserve">Uso básico de GitHub</w:t>
       </w:r>
     </w:p>
-    <w:bookmarkEnd w:id="85"/>
-    <w:bookmarkStart w:id="86" w:name="configurar-claves"/>
+    <w:bookmarkEnd w:id="90"/>
+    <w:bookmarkStart w:id="91" w:name="configurar-claves"/>
     <w:p>
       <w:pPr>
         <w:pStyle w:val="Heading2"/>
@@ -2036,8 +2654,14 @@
         <w:t xml:space="preserve">Configurar claves</w:t>
       </w:r>
     </w:p>
-    <w:bookmarkEnd w:id="86"/>
-    <w:p>
+    <w:bookmarkEnd w:id="91"/>
+    <w:p>
+      <w:pPr>
+        <w:numPr>
+          <w:numId w:val="51"/>
+          <w:ilvl w:val="0"/>
+        </w:numPr>
+      </w:pPr>
       <w:r>
         <w:t xml:space="preserve">Nos permite gestionar repositorios</w:t>
       </w:r>
@@ -2058,6 +2682,12 @@
       </w:r>
     </w:p>
     <w:p>
+      <w:pPr>
+        <w:numPr>
+          <w:numId w:val="51"/>
+          <w:ilvl w:val="0"/>
+        </w:numPr>
+      </w:pPr>
       <w:r>
         <w:t xml:space="preserve">Se genera una</w:t>
       </w:r>
@@ -2093,6 +2723,12 @@
       </w:r>
     </w:p>
     <w:p>
+      <w:pPr>
+        <w:numPr>
+          <w:numId w:val="51"/>
+          <w:ilvl w:val="0"/>
+        </w:numPr>
+      </w:pPr>
       <w:r>
         <w:t xml:space="preserve">La podemos usar pues</w:t>
       </w:r>
@@ -2110,6 +2746,12 @@
       </w:r>
     </w:p>
     <w:p>
+      <w:pPr>
+        <w:numPr>
+          <w:numId w:val="51"/>
+          <w:ilvl w:val="0"/>
+        </w:numPr>
+      </w:pPr>
       <w:r>
         <w:t xml:space="preserve">Instrucciones:</w:t>
       </w:r>
@@ -2118,11 +2760,11 @@
       <w:pPr>
         <w:pStyle w:val="Compact"/>
         <w:numPr>
-          <w:numId w:val="19"/>
-          <w:ilvl w:val="0"/>
-        </w:numPr>
-      </w:pPr>
-      <w:hyperlink r:id="rId87">
+          <w:numId w:val="52"/>
+          <w:ilvl w:val="1"/>
+        </w:numPr>
+      </w:pPr>
+      <w:hyperlink r:id="rId92">
         <w:r>
           <w:rPr>
             <w:rStyle w:val="Link"/>
@@ -2131,7 +2773,1035 @@
         </w:r>
       </w:hyperlink>
     </w:p>
-    <w:bookmarkStart w:id="88" w:name="clonar-repositorios"/>
+    <w:bookmarkStart w:id="93" w:name="cambiar-avatar"/>
+    <w:p>
+      <w:pPr>
+        <w:pStyle w:val="Heading2"/>
+      </w:pPr>
+      <w:r>
+        <w:t xml:space="preserve">Cambiar avatar</w:t>
+      </w:r>
+    </w:p>
+    <w:bookmarkEnd w:id="93"/>
+    <w:p>
+      <w:pPr>
+        <w:pStyle w:val="Compact"/>
+        <w:numPr>
+          <w:numId w:val="53"/>
+          <w:ilvl w:val="0"/>
+        </w:numPr>
+      </w:pPr>
+      <w:r>
+        <w:t xml:space="preserve">View profile and more &gt; Settings &gt; Profile</w:t>
+      </w:r>
+    </w:p>
+    <w:p>
+      <w:pPr>
+        <w:pStyle w:val="Compact"/>
+      </w:pPr>
+      <w:r>
+        <w:drawing>
+          <wp:inline>
+            <wp:extent cx="15290800" cy="7620000"/>
+            <wp:effectExtent b="0" l="0" r="0" t="0"/>
+            <wp:docPr descr="" id="1" name="Picture"/>
+            <a:graphic>
+              <a:graphicData uri="http://schemas.openxmlformats.org/drawingml/2006/picture">
+                <pic:pic>
+                  <pic:nvPicPr>
+                    <pic:cNvPr descr="../img/github-avatar.png" id="0" name="Picture"/>
+                    <pic:cNvPicPr>
+                      <a:picLocks noChangeArrowheads="1" noChangeAspect="1"/>
+                    </pic:cNvPicPr>
+                  </pic:nvPicPr>
+                  <pic:blipFill>
+                    <a:blip r:embed="rId94"/>
+                    <a:stretch>
+                      <a:fillRect/>
+                    </a:stretch>
+                  </pic:blipFill>
+                  <pic:spPr bwMode="auto">
+                    <a:xfrm>
+                      <a:off x="0" y="0"/>
+                      <a:ext cx="15290800" cy="7620000"/>
+                    </a:xfrm>
+                    <a:prstGeom prst="rect">
+                      <a:avLst/>
+                    </a:prstGeom>
+                    <a:noFill/>
+                    <a:ln w="9525">
+                      <a:noFill/>
+                      <a:headEnd/>
+                      <a:tailEnd/>
+                    </a:ln>
+                  </pic:spPr>
+                </pic:pic>
+              </a:graphicData>
+            </a:graphic>
+          </wp:inline>
+        </w:drawing>
+      </w:r>
+    </w:p>
+    <w:bookmarkStart w:id="95" w:name="doble-factor-de-autentificación"/>
+    <w:p>
+      <w:pPr>
+        <w:pStyle w:val="Heading2"/>
+      </w:pPr>
+      <w:r>
+        <w:t xml:space="preserve">Doble factor de autentificación</w:t>
+      </w:r>
+    </w:p>
+    <w:bookmarkEnd w:id="95"/>
+    <w:p>
+      <w:pPr>
+        <w:pStyle w:val="Compact"/>
+        <w:numPr>
+          <w:numId w:val="54"/>
+          <w:ilvl w:val="0"/>
+        </w:numPr>
+      </w:pPr>
+      <w:r>
+        <w:t xml:space="preserve">View profile and more &gt; Settings &gt; Security</w:t>
+      </w:r>
+    </w:p>
+    <w:p>
+      <w:pPr>
+        <w:pStyle w:val="Compact"/>
+      </w:pPr>
+      <w:r>
+        <w:drawing>
+          <wp:inline>
+            <wp:extent cx="15341600" cy="7645400"/>
+            <wp:effectExtent b="0" l="0" r="0" t="0"/>
+            <wp:docPr descr="" id="1" name="Picture"/>
+            <a:graphic>
+              <a:graphicData uri="http://schemas.openxmlformats.org/drawingml/2006/picture">
+                <pic:pic>
+                  <pic:nvPicPr>
+                    <pic:cNvPr descr="../img/github-2-factor-authentication.png" id="0" name="Picture"/>
+                    <pic:cNvPicPr>
+                      <a:picLocks noChangeArrowheads="1" noChangeAspect="1"/>
+                    </pic:cNvPicPr>
+                  </pic:nvPicPr>
+                  <pic:blipFill>
+                    <a:blip r:embed="rId96"/>
+                    <a:stretch>
+                      <a:fillRect/>
+                    </a:stretch>
+                  </pic:blipFill>
+                  <pic:spPr bwMode="auto">
+                    <a:xfrm>
+                      <a:off x="0" y="0"/>
+                      <a:ext cx="15341600" cy="7645400"/>
+                    </a:xfrm>
+                    <a:prstGeom prst="rect">
+                      <a:avLst/>
+                    </a:prstGeom>
+                    <a:noFill/>
+                    <a:ln w="9525">
+                      <a:noFill/>
+                      <a:headEnd/>
+                      <a:tailEnd/>
+                    </a:ln>
+                  </pic:spPr>
+                </pic:pic>
+              </a:graphicData>
+            </a:graphic>
+          </wp:inline>
+        </w:drawing>
+      </w:r>
+    </w:p>
+    <w:bookmarkStart w:id="97" w:name="uso-social"/>
+    <w:p>
+      <w:pPr>
+        <w:pStyle w:val="Heading2"/>
+      </w:pPr>
+      <w:r>
+        <w:t xml:space="preserve">Uso social</w:t>
+      </w:r>
+    </w:p>
+    <w:bookmarkEnd w:id="97"/>
+    <w:p>
+      <w:pPr>
+        <w:pStyle w:val="Compact"/>
+        <w:numPr>
+          <w:numId w:val="55"/>
+          <w:ilvl w:val="0"/>
+        </w:numPr>
+      </w:pPr>
+      <w:r>
+        <w:t xml:space="preserve">Características sociales:</w:t>
+      </w:r>
+    </w:p>
+    <w:p>
+      <w:pPr>
+        <w:pStyle w:val="Compact"/>
+        <w:numPr>
+          <w:numId w:val="56"/>
+          <w:ilvl w:val="1"/>
+        </w:numPr>
+      </w:pPr>
+      <w:r>
+        <w:t xml:space="preserve">Seguir a gente.</w:t>
+      </w:r>
+    </w:p>
+    <w:p>
+      <w:pPr>
+        <w:pStyle w:val="Compact"/>
+        <w:numPr>
+          <w:numId w:val="56"/>
+          <w:ilvl w:val="1"/>
+        </w:numPr>
+      </w:pPr>
+      <w:r>
+        <w:t xml:space="preserve">Seguir proyectos (watch).</w:t>
+      </w:r>
+    </w:p>
+    <w:p>
+      <w:pPr>
+        <w:pStyle w:val="Compact"/>
+        <w:numPr>
+          <w:numId w:val="56"/>
+          <w:ilvl w:val="1"/>
+        </w:numPr>
+      </w:pPr>
+      <w:r>
+        <w:t xml:space="preserve">Premiar proyectos (start).</w:t>
+      </w:r>
+    </w:p>
+    <w:p>
+      <w:pPr>
+        <w:pStyle w:val="Compact"/>
+        <w:numPr>
+          <w:numId w:val="56"/>
+          <w:ilvl w:val="1"/>
+        </w:numPr>
+      </w:pPr>
+      <w:r>
+        <w:t xml:space="preserve">Forquear proyectos (fork).</w:t>
+      </w:r>
+    </w:p>
+    <w:p>
+      <w:pPr>
+        <w:pStyle w:val="Compact"/>
+        <w:numPr>
+          <w:numId w:val="56"/>
+          <w:ilvl w:val="1"/>
+        </w:numPr>
+      </w:pPr>
+      <w:r>
+        <w:t xml:space="preserve">Crear organizaciones.</w:t>
+      </w:r>
+    </w:p>
+    <w:bookmarkStart w:id="98" w:name="sintaxis-básica-de-markdown"/>
+    <w:p>
+      <w:pPr>
+        <w:pStyle w:val="Heading1"/>
+      </w:pPr>
+      <w:r>
+        <w:t xml:space="preserve">Sintaxis básica de Markdown</w:t>
+      </w:r>
+    </w:p>
+    <w:bookmarkEnd w:id="98"/>
+    <w:bookmarkStart w:id="99" w:name="encabezados"/>
+    <w:p>
+      <w:pPr>
+        <w:pStyle w:val="Heading2"/>
+      </w:pPr>
+      <w:r>
+        <w:t xml:space="preserve">Encabezados</w:t>
+      </w:r>
+    </w:p>
+    <w:bookmarkEnd w:id="99"/>
+    <w:p>
+      <w:pPr>
+        <w:pStyle w:val="Compact"/>
+        <w:numPr>
+          <w:numId w:val="57"/>
+          <w:ilvl w:val="0"/>
+        </w:numPr>
+      </w:pPr>
+      <w:r>
+        <w:rPr>
+          <w:rStyle w:val="VerbatimChar"/>
+        </w:rPr>
+        <w:t xml:space="preserve">&lt;h1&gt;, &lt;h2&gt;, &lt;h3&gt;</w:t>
+      </w:r>
+    </w:p>
+    <w:p>
+      <w:pPr>
+        <w:pStyle w:val="SourceCode"/>
+      </w:pPr>
+      <w:r>
+        <w:rPr>
+          <w:rStyle w:val="VerbatimChar"/>
+        </w:rPr>
+        <w:t xml:space="preserve"># Encabezado de primer nivel</w:t>
+      </w:r>
+      <w:r>
+        <w:br w:type="textWrapping"/>
+      </w:r>
+      <w:r>
+        <w:rPr>
+          <w:rStyle w:val="VerbatimChar"/>
+        </w:rPr>
+        <w:t xml:space="preserve"/>
+      </w:r>
+      <w:r>
+        <w:br w:type="textWrapping"/>
+      </w:r>
+      <w:r>
+        <w:rPr>
+          <w:rStyle w:val="VerbatimChar"/>
+        </w:rPr>
+        <w:t xml:space="preserve">## Encabezado de segundo nivel</w:t>
+      </w:r>
+      <w:r>
+        <w:br w:type="textWrapping"/>
+      </w:r>
+      <w:r>
+        <w:rPr>
+          <w:rStyle w:val="VerbatimChar"/>
+        </w:rPr>
+        <w:t xml:space="preserve"/>
+      </w:r>
+      <w:r>
+        <w:br w:type="textWrapping"/>
+      </w:r>
+      <w:r>
+        <w:rPr>
+          <w:rStyle w:val="VerbatimChar"/>
+        </w:rPr>
+        <w:t xml:space="preserve">##\# Encabezado de tercer nivel</w:t>
+      </w:r>
+    </w:p>
+    <w:p>
+      <w:pPr>
+        <w:pStyle w:val="Compact"/>
+        <w:numPr>
+          <w:numId w:val="58"/>
+          <w:ilvl w:val="0"/>
+        </w:numPr>
+      </w:pPr>
+      <w:r>
+        <w:t xml:space="preserve">Equivalente a lo anterior.</w:t>
+      </w:r>
+    </w:p>
+    <w:p>
+      <w:pPr>
+        <w:pStyle w:val="SourceCode"/>
+      </w:pPr>
+      <w:r>
+        <w:rPr>
+          <w:rStyle w:val="VerbatimChar"/>
+        </w:rPr>
+        <w:t xml:space="preserve">Encabezado de primer nivel</w:t>
+      </w:r>
+      <w:r>
+        <w:br w:type="textWrapping"/>
+      </w:r>
+      <w:r>
+        <w:rPr>
+          <w:rStyle w:val="VerbatimChar"/>
+        </w:rPr>
+        <w:t xml:space="preserve">==========================</w:t>
+      </w:r>
+      <w:r>
+        <w:br w:type="textWrapping"/>
+      </w:r>
+      <w:r>
+        <w:rPr>
+          <w:rStyle w:val="VerbatimChar"/>
+        </w:rPr>
+        <w:t xml:space="preserve"/>
+      </w:r>
+      <w:r>
+        <w:br w:type="textWrapping"/>
+      </w:r>
+      <w:r>
+        <w:rPr>
+          <w:rStyle w:val="VerbatimChar"/>
+        </w:rPr>
+        <w:t xml:space="preserve">Encabezado de segundo nivel</w:t>
+      </w:r>
+      <w:r>
+        <w:br w:type="textWrapping"/>
+      </w:r>
+      <w:r>
+        <w:rPr>
+          <w:rStyle w:val="VerbatimChar"/>
+        </w:rPr>
+        <w:t xml:space="preserve">---------------------------</w:t>
+      </w:r>
+      <w:r>
+        <w:br w:type="textWrapping"/>
+      </w:r>
+      <w:r>
+        <w:rPr>
+          <w:rStyle w:val="VerbatimChar"/>
+        </w:rPr>
+        <w:t xml:space="preserve"/>
+      </w:r>
+      <w:r>
+        <w:br w:type="textWrapping"/>
+      </w:r>
+      <w:r>
+        <w:rPr>
+          <w:rStyle w:val="VerbatimChar"/>
+        </w:rPr>
+        <w:t xml:space="preserve">##\# Encabezado de tercer nivel ##\#</w:t>
+      </w:r>
+    </w:p>
+    <w:bookmarkStart w:id="100" w:name="listas-no-numeradas"/>
+    <w:p>
+      <w:pPr>
+        <w:pStyle w:val="Heading2"/>
+      </w:pPr>
+      <w:r>
+        <w:t xml:space="preserve">Listas no numeradas</w:t>
+      </w:r>
+    </w:p>
+    <w:bookmarkEnd w:id="100"/>
+    <w:p>
+      <w:pPr>
+        <w:pStyle w:val="Compact"/>
+        <w:numPr>
+          <w:numId w:val="59"/>
+          <w:ilvl w:val="0"/>
+        </w:numPr>
+      </w:pPr>
+      <w:r>
+        <w:t xml:space="preserve">No enumeradas:</w:t>
+      </w:r>
+    </w:p>
+    <w:p>
+      <w:pPr>
+        <w:pStyle w:val="Compact"/>
+        <w:numPr>
+          <w:numId w:val="60"/>
+          <w:ilvl w:val="1"/>
+        </w:numPr>
+      </w:pPr>
+      <w:r>
+        <w:t xml:space="preserve">se puede usar el menos</w:t>
+      </w:r>
+    </w:p>
+    <w:p>
+      <w:pPr>
+        <w:pStyle w:val="Compact"/>
+        <w:numPr>
+          <w:numId w:val="60"/>
+          <w:ilvl w:val="1"/>
+        </w:numPr>
+      </w:pPr>
+      <w:r>
+        <w:t xml:space="preserve">se puede usar el asterísico</w:t>
+      </w:r>
+    </w:p>
+    <w:p>
+      <w:pPr>
+        <w:pStyle w:val="Compact"/>
+        <w:numPr>
+          <w:numId w:val="60"/>
+          <w:ilvl w:val="1"/>
+        </w:numPr>
+      </w:pPr>
+      <w:r>
+        <w:t xml:space="preserve">se puede usar el más</w:t>
+      </w:r>
+    </w:p>
+    <w:p>
+      <w:pPr>
+        <w:pStyle w:val="SourceCode"/>
+      </w:pPr>
+      <w:r>
+        <w:rPr>
+          <w:rStyle w:val="VerbatimChar"/>
+        </w:rPr>
+        <w:t xml:space="preserve">- se puede usar el menos</w:t>
+      </w:r>
+      <w:r>
+        <w:br w:type="textWrapping"/>
+      </w:r>
+      <w:r>
+        <w:rPr>
+          <w:rStyle w:val="VerbatimChar"/>
+        </w:rPr>
+        <w:t xml:space="preserve">* se puede usar el asterísico</w:t>
+      </w:r>
+      <w:r>
+        <w:br w:type="textWrapping"/>
+      </w:r>
+      <w:r>
+        <w:rPr>
+          <w:rStyle w:val="VerbatimChar"/>
+        </w:rPr>
+        <w:t xml:space="preserve">+ se puede usar el más</w:t>
+      </w:r>
+    </w:p>
+    <w:bookmarkStart w:id="101" w:name="listas-no-numeradas-1"/>
+    <w:p>
+      <w:pPr>
+        <w:pStyle w:val="Heading2"/>
+      </w:pPr>
+      <w:r>
+        <w:t xml:space="preserve">Listas no numeradas</w:t>
+      </w:r>
+    </w:p>
+    <w:bookmarkEnd w:id="101"/>
+    <w:p>
+      <w:pPr>
+        <w:pStyle w:val="Compact"/>
+        <w:numPr>
+          <w:numId w:val="61"/>
+          <w:ilvl w:val="0"/>
+        </w:numPr>
+      </w:pPr>
+      <w:r>
+        <w:t xml:space="preserve">Enumeradas:</w:t>
+      </w:r>
+    </w:p>
+    <w:p>
+      <w:pPr>
+        <w:pStyle w:val="Compact"/>
+        <w:numPr>
+          <w:numId w:val="62"/>
+          <w:ilvl w:val="1"/>
+        </w:numPr>
+      </w:pPr>
+      <w:r>
+        <w:t xml:space="preserve">Primer elemento</w:t>
+      </w:r>
+    </w:p>
+    <w:p>
+      <w:pPr>
+        <w:pStyle w:val="Compact"/>
+        <w:numPr>
+          <w:numId w:val="62"/>
+          <w:ilvl w:val="1"/>
+        </w:numPr>
+      </w:pPr>
+      <w:r>
+        <w:t xml:space="preserve">Segundo elemento</w:t>
+      </w:r>
+    </w:p>
+    <w:p>
+      <w:pPr>
+        <w:pStyle w:val="Compact"/>
+        <w:numPr>
+          <w:numId w:val="62"/>
+          <w:ilvl w:val="1"/>
+        </w:numPr>
+      </w:pPr>
+      <w:r>
+        <w:t xml:space="preserve">Tercer elemento</w:t>
+      </w:r>
+    </w:p>
+    <w:p>
+      <w:pPr>
+        <w:pStyle w:val="SourceCode"/>
+      </w:pPr>
+      <w:r>
+        <w:rPr>
+          <w:rStyle w:val="VerbatimChar"/>
+        </w:rPr>
+        <w:t xml:space="preserve">1. Primer elemento</w:t>
+      </w:r>
+      <w:r>
+        <w:br w:type="textWrapping"/>
+      </w:r>
+      <w:r>
+        <w:rPr>
+          <w:rStyle w:val="VerbatimChar"/>
+        </w:rPr>
+        <w:t xml:space="preserve">1. Segundo elemento</w:t>
+      </w:r>
+      <w:r>
+        <w:br w:type="textWrapping"/>
+      </w:r>
+      <w:r>
+        <w:rPr>
+          <w:rStyle w:val="VerbatimChar"/>
+        </w:rPr>
+        <w:t xml:space="preserve">1. Tercer elemento</w:t>
+      </w:r>
+    </w:p>
+    <w:bookmarkStart w:id="102" w:name="formato-negrita-cursiva-tachado"/>
+    <w:p>
+      <w:pPr>
+        <w:pStyle w:val="Heading2"/>
+      </w:pPr>
+      <w:r>
+        <w:t xml:space="preserve">Formato (negrita, cursiva, tachado)</w:t>
+      </w:r>
+    </w:p>
+    <w:bookmarkEnd w:id="102"/>
+    <w:p>
+      <w:pPr>
+        <w:pStyle w:val="Compact"/>
+        <w:numPr>
+          <w:numId w:val="63"/>
+          <w:ilvl w:val="0"/>
+        </w:numPr>
+      </w:pPr>
+      <w:r>
+        <w:t xml:space="preserve">Texto en cursiva con</w:t>
+      </w:r>
+      <w:r>
+        <w:t xml:space="preserve"> </w:t>
+      </w:r>
+      <w:r>
+        <w:rPr>
+          <w:i/>
+        </w:rPr>
+        <w:t xml:space="preserve">un asterisco</w:t>
+      </w:r>
+      <w:r>
+        <w:t xml:space="preserve"> </w:t>
+      </w:r>
+      <w:r>
+        <w:t xml:space="preserve">o con</w:t>
+      </w:r>
+      <w:r>
+        <w:t xml:space="preserve"> </w:t>
+      </w:r>
+      <w:r>
+        <w:rPr>
+          <w:i/>
+        </w:rPr>
+        <w:t xml:space="preserve">un guión bajo</w:t>
+      </w:r>
+      <w:r>
+        <w:t xml:space="preserve">.</w:t>
+      </w:r>
+    </w:p>
+    <w:p>
+      <w:pPr>
+        <w:pStyle w:val="Compact"/>
+        <w:numPr>
+          <w:numId w:val="63"/>
+          <w:ilvl w:val="0"/>
+        </w:numPr>
+      </w:pPr>
+      <w:r>
+        <w:t xml:space="preserve">Texto en negrita con</w:t>
+      </w:r>
+      <w:r>
+        <w:t xml:space="preserve"> </w:t>
+      </w:r>
+      <w:r>
+        <w:rPr>
+          <w:b/>
+        </w:rPr>
+        <w:t xml:space="preserve">dos asteriscos</w:t>
+      </w:r>
+      <w:r>
+        <w:t xml:space="preserve"> </w:t>
+      </w:r>
+      <w:r>
+        <w:t xml:space="preserve">o con</w:t>
+      </w:r>
+      <w:r>
+        <w:t xml:space="preserve"> </w:t>
+      </w:r>
+      <w:r>
+        <w:rPr>
+          <w:b/>
+        </w:rPr>
+        <w:t xml:space="preserve">dos guiones bajos</w:t>
+      </w:r>
+      <w:r>
+        <w:t xml:space="preserve">.</w:t>
+      </w:r>
+    </w:p>
+    <w:p>
+      <w:pPr>
+        <w:pStyle w:val="Compact"/>
+        <w:numPr>
+          <w:numId w:val="63"/>
+          <w:ilvl w:val="0"/>
+        </w:numPr>
+      </w:pPr>
+      <w:r>
+        <w:t xml:space="preserve">Texto tachado con</w:t>
+      </w:r>
+      <w:r>
+        <w:t xml:space="preserve"> </w:t>
+      </w:r>
+      <w:r>
+        <w:rPr>
+          <w:strike/>
+        </w:rPr>
+        <w:t xml:space="preserve">dos virgulillas</w:t>
+      </w:r>
+      <w:r>
+        <w:t xml:space="preserve">.</w:t>
+      </w:r>
+    </w:p>
+    <w:p>
+      <w:pPr>
+        <w:pStyle w:val="SourceCode"/>
+      </w:pPr>
+      <w:r>
+        <w:rPr>
+          <w:rStyle w:val="VerbatimChar"/>
+        </w:rPr>
+        <w:t xml:space="preserve">- Texto negrita con **dos asteriscos** o con __dos guiones bajos__.</w:t>
+      </w:r>
+      <w:r>
+        <w:br w:type="textWrapping"/>
+      </w:r>
+      <w:r>
+        <w:rPr>
+          <w:rStyle w:val="VerbatimChar"/>
+        </w:rPr>
+        <w:t xml:space="preserve">- Texto cursiva con *un asterisco* o con _un guión bajo_.</w:t>
+      </w:r>
+      <w:r>
+        <w:br w:type="textWrapping"/>
+      </w:r>
+      <w:r>
+        <w:rPr>
+          <w:rStyle w:val="VerbatimChar"/>
+        </w:rPr>
+        <w:t xml:space="preserve">- Texto tachado con ~~dos virgulillas~~.</w:t>
+      </w:r>
+    </w:p>
+    <w:bookmarkStart w:id="103" w:name="uso-avanzado-de-git"/>
+    <w:p>
+      <w:pPr>
+        <w:pStyle w:val="Heading1"/>
+      </w:pPr>
+      <w:r>
+        <w:t xml:space="preserve">Uso avanzado de Git</w:t>
+      </w:r>
+    </w:p>
+    <w:bookmarkEnd w:id="103"/>
+    <w:bookmarkStart w:id="104" w:name="conectar-un-repositorio-remoto"/>
+    <w:p>
+      <w:pPr>
+        <w:pStyle w:val="Heading2"/>
+      </w:pPr>
+      <w:r>
+        <w:t xml:space="preserve">Conectar un repositorio remoto</w:t>
+      </w:r>
+    </w:p>
+    <w:bookmarkEnd w:id="104"/>
+    <w:p>
+      <w:pPr>
+        <w:pStyle w:val="Compact"/>
+        <w:numPr>
+          <w:numId w:val="64"/>
+          <w:ilvl w:val="0"/>
+        </w:numPr>
+      </w:pPr>
+      <w:r>
+        <w:t xml:space="preserve">Podemos</w:t>
+      </w:r>
+      <w:r>
+        <w:t xml:space="preserve"> </w:t>
+      </w:r>
+      <w:r>
+        <w:rPr>
+          <w:b/>
+        </w:rPr>
+        <w:t xml:space="preserve">conectar uno o varios reposiorios remotos</w:t>
+      </w:r>
+      <w:r>
+        <w:t xml:space="preserve"> </w:t>
+      </w:r>
+      <w:r>
+        <w:t xml:space="preserve">a nuestro repositorio.</w:t>
+      </w:r>
+    </w:p>
+    <w:p>
+      <w:pPr>
+        <w:pStyle w:val="SourceCode"/>
+      </w:pPr>
+      <w:r>
+        <w:rPr>
+          <w:rStyle w:val="VerbatimChar"/>
+        </w:rPr>
+        <w:t xml:space="preserve">git remote add alias-repositorio-remoto url-repositorio-remoto</w:t>
+      </w:r>
+    </w:p>
+    <w:bookmarkStart w:id="105" w:name="renombrar-un-repositorio-remoto"/>
+    <w:p>
+      <w:pPr>
+        <w:pStyle w:val="Heading2"/>
+      </w:pPr>
+      <w:r>
+        <w:t xml:space="preserve">Renombrar un repositorio remoto</w:t>
+      </w:r>
+    </w:p>
+    <w:bookmarkEnd w:id="105"/>
+    <w:p>
+      <w:pPr>
+        <w:pStyle w:val="Compact"/>
+        <w:numPr>
+          <w:numId w:val="65"/>
+          <w:ilvl w:val="0"/>
+        </w:numPr>
+      </w:pPr>
+      <w:r>
+        <w:t xml:space="preserve">Podemos</w:t>
+      </w:r>
+      <w:r>
+        <w:t xml:space="preserve"> </w:t>
+      </w:r>
+      <w:r>
+        <w:rPr>
+          <w:b/>
+        </w:rPr>
+        <w:t xml:space="preserve">renombrar el alias de un reposiorio remoto</w:t>
+      </w:r>
+      <w:r>
+        <w:t xml:space="preserve">.</w:t>
+      </w:r>
+    </w:p>
+    <w:p>
+      <w:pPr>
+        <w:pStyle w:val="SourceCode"/>
+      </w:pPr>
+      <w:r>
+        <w:rPr>
+          <w:rStyle w:val="VerbatimChar"/>
+        </w:rPr>
+        <w:t xml:space="preserve">git remote rename antiguo-alias nuevo-alias</w:t>
+      </w:r>
+    </w:p>
+    <w:bookmarkStart w:id="106" w:name="desconecctar-un-repositorio-remoto"/>
+    <w:p>
+      <w:pPr>
+        <w:pStyle w:val="Heading2"/>
+      </w:pPr>
+      <w:r>
+        <w:t xml:space="preserve">Desconecctar un repositorio remoto</w:t>
+      </w:r>
+    </w:p>
+    <w:bookmarkEnd w:id="106"/>
+    <w:p>
+      <w:pPr>
+        <w:pStyle w:val="Compact"/>
+        <w:numPr>
+          <w:numId w:val="66"/>
+          <w:ilvl w:val="0"/>
+        </w:numPr>
+      </w:pPr>
+      <w:r>
+        <w:t xml:space="preserve">Podemos</w:t>
+      </w:r>
+      <w:r>
+        <w:t xml:space="preserve"> </w:t>
+      </w:r>
+      <w:r>
+        <w:rPr>
+          <w:b/>
+        </w:rPr>
+        <w:t xml:space="preserve">desconectar un reposiorio remoto</w:t>
+      </w:r>
+      <w:r>
+        <w:t xml:space="preserve">.</w:t>
+      </w:r>
+    </w:p>
+    <w:p>
+      <w:pPr>
+        <w:pStyle w:val="SourceCode"/>
+      </w:pPr>
+      <w:r>
+        <w:rPr>
+          <w:rStyle w:val="VerbatimChar"/>
+        </w:rPr>
+        <w:t xml:space="preserve">git remove alias-repositorio-remoto</w:t>
+      </w:r>
+    </w:p>
+    <w:bookmarkStart w:id="107" w:name="ver-los-repositorios-remotos"/>
+    <w:p>
+      <w:pPr>
+        <w:pStyle w:val="Heading2"/>
+      </w:pPr>
+      <w:r>
+        <w:t xml:space="preserve">Ver los repositorios remotos</w:t>
+      </w:r>
+    </w:p>
+    <w:bookmarkEnd w:id="107"/>
+    <w:p>
+      <w:pPr>
+        <w:pStyle w:val="Compact"/>
+        <w:numPr>
+          <w:numId w:val="67"/>
+          <w:ilvl w:val="0"/>
+        </w:numPr>
+      </w:pPr>
+      <w:r>
+        <w:t xml:space="preserve">Podemos</w:t>
+      </w:r>
+      <w:r>
+        <w:t xml:space="preserve"> </w:t>
+      </w:r>
+      <w:r>
+        <w:rPr>
+          <w:b/>
+        </w:rPr>
+        <w:t xml:space="preserve">ver los repositorios remotos conectados y los permisos que tenemos</w:t>
+      </w:r>
+      <w:r>
+        <w:t xml:space="preserve">.</w:t>
+      </w:r>
+    </w:p>
+    <w:p>
+      <w:pPr>
+        <w:pStyle w:val="SourceCode"/>
+      </w:pPr>
+      <w:r>
+        <w:rPr>
+          <w:rStyle w:val="VerbatimChar"/>
+        </w:rPr>
+        <w:t xml:space="preserve">git remote -v</w:t>
+      </w:r>
+    </w:p>
+    <w:bookmarkStart w:id="108" w:name="descargar-cambios-remotos"/>
+    <w:p>
+      <w:pPr>
+        <w:pStyle w:val="Heading2"/>
+      </w:pPr>
+      <w:r>
+        <w:t xml:space="preserve">Descargar cambios remotos</w:t>
+      </w:r>
+    </w:p>
+    <w:bookmarkEnd w:id="108"/>
+    <w:p>
+      <w:pPr>
+        <w:pStyle w:val="Compact"/>
+        <w:numPr>
+          <w:numId w:val="68"/>
+          <w:ilvl w:val="0"/>
+        </w:numPr>
+      </w:pPr>
+      <w:r>
+        <w:t xml:space="preserve">Podemos</w:t>
+      </w:r>
+      <w:r>
+        <w:t xml:space="preserve"> </w:t>
+      </w:r>
+      <w:r>
+        <w:rPr>
+          <w:b/>
+        </w:rPr>
+        <w:t xml:space="preserve">descargar los cambios remotos sin modificar nuestro repositorio local</w:t>
+      </w:r>
+      <w:r>
+        <w:t xml:space="preserve">.</w:t>
+      </w:r>
+    </w:p>
+    <w:p>
+      <w:pPr>
+        <w:pStyle w:val="SourceCode"/>
+      </w:pPr>
+      <w:r>
+        <w:rPr>
+          <w:rStyle w:val="VerbatimChar"/>
+        </w:rPr>
+        <w:t xml:space="preserve">git fetch alias-repositorio-remoto</w:t>
+      </w:r>
+    </w:p>
+    <w:bookmarkStart w:id="109" w:name="descargar-y-combinar"/>
+    <w:p>
+      <w:pPr>
+        <w:pStyle w:val="Heading2"/>
+      </w:pPr>
+      <w:r>
+        <w:t xml:space="preserve">Descargar y combinar</w:t>
+      </w:r>
+    </w:p>
+    <w:bookmarkEnd w:id="109"/>
+    <w:p>
+      <w:pPr>
+        <w:pStyle w:val="Compact"/>
+        <w:numPr>
+          <w:numId w:val="69"/>
+          <w:ilvl w:val="0"/>
+        </w:numPr>
+      </w:pPr>
+      <w:r>
+        <w:t xml:space="preserve">Podemos</w:t>
+      </w:r>
+      <w:r>
+        <w:t xml:space="preserve"> </w:t>
+      </w:r>
+      <w:r>
+        <w:rPr>
+          <w:b/>
+        </w:rPr>
+        <w:t xml:space="preserve">descargar y combinar los cambios remotos</w:t>
+      </w:r>
+      <w:r>
+        <w:t xml:space="preserve"> </w:t>
+      </w:r>
+      <w:r>
+        <w:t xml:space="preserve">con los de tu repositorio local.</w:t>
+      </w:r>
+    </w:p>
+    <w:p>
+      <w:pPr>
+        <w:pStyle w:val="SourceCode"/>
+      </w:pPr>
+      <w:r>
+        <w:rPr>
+          <w:rStyle w:val="VerbatimChar"/>
+        </w:rPr>
+        <w:t xml:space="preserve">git pull alias-repositorio-remoto nombre-rama-repositorio-remoto</w:t>
+      </w:r>
+    </w:p>
+    <w:bookmarkStart w:id="110" w:name="enviar-datos"/>
+    <w:p>
+      <w:pPr>
+        <w:pStyle w:val="Heading2"/>
+      </w:pPr>
+      <w:r>
+        <w:t xml:space="preserve">Enviar datos</w:t>
+      </w:r>
+    </w:p>
+    <w:bookmarkEnd w:id="110"/>
+    <w:p>
+      <w:pPr>
+        <w:pStyle w:val="Compact"/>
+        <w:numPr>
+          <w:numId w:val="70"/>
+          <w:ilvl w:val="0"/>
+        </w:numPr>
+      </w:pPr>
+      <w:r>
+        <w:t xml:space="preserve">Podemos</w:t>
+      </w:r>
+      <w:r>
+        <w:t xml:space="preserve"> </w:t>
+      </w:r>
+      <w:r>
+        <w:rPr>
+          <w:b/>
+        </w:rPr>
+        <w:t xml:space="preserve">enviar datos al reposiorio remoto</w:t>
+      </w:r>
+      <w:r>
+        <w:t xml:space="preserve"> </w:t>
+      </w:r>
+      <w:r>
+        <w:t xml:space="preserve">(solo si está up-to-date).</w:t>
+      </w:r>
+    </w:p>
+    <w:p>
+      <w:pPr>
+        <w:pStyle w:val="SourceCode"/>
+      </w:pPr>
+      <w:r>
+        <w:rPr>
+          <w:rStyle w:val="VerbatimChar"/>
+        </w:rPr>
+        <w:t xml:space="preserve">git push alias-repositorio-remoto nombre-rama-repositorio-remoto</w:t>
+      </w:r>
+    </w:p>
+    <w:bookmarkStart w:id="111" w:name="clonar-repositorios"/>
     <w:p>
       <w:pPr>
         <w:pStyle w:val="Heading2"/>
@@ -2140,10 +3810,65 @@
         <w:t xml:space="preserve">Clonar repositorios</w:t>
       </w:r>
     </w:p>
-    <w:bookmarkEnd w:id="88"/>
-    <w:p>
-      <w:r>
-        <w:t xml:space="preserve">Además de con git init, podemos empezar a trabajar con reposiorios clonandolos:</w:t>
+    <w:bookmarkEnd w:id="111"/>
+    <w:p>
+      <w:pPr>
+        <w:pStyle w:val="Compact"/>
+        <w:numPr>
+          <w:numId w:val="71"/>
+          <w:ilvl w:val="0"/>
+        </w:numPr>
+      </w:pPr>
+      <w:r>
+        <w:t xml:space="preserve">Clonar es como:</w:t>
+      </w:r>
+    </w:p>
+    <w:p>
+      <w:pPr>
+        <w:pStyle w:val="Compact"/>
+        <w:numPr>
+          <w:numId w:val="72"/>
+          <w:ilvl w:val="1"/>
+        </w:numPr>
+      </w:pPr>
+      <w:r>
+        <w:t xml:space="preserve">hacer un init</w:t>
+      </w:r>
+    </w:p>
+    <w:p>
+      <w:pPr>
+        <w:pStyle w:val="Compact"/>
+        <w:numPr>
+          <w:numId w:val="72"/>
+          <w:ilvl w:val="1"/>
+        </w:numPr>
+      </w:pPr>
+      <w:r>
+        <w:t xml:space="preserve">luego un remote add</w:t>
+      </w:r>
+    </w:p>
+    <w:p>
+      <w:pPr>
+        <w:pStyle w:val="Compact"/>
+        <w:numPr>
+          <w:numId w:val="72"/>
+          <w:ilvl w:val="1"/>
+        </w:numPr>
+      </w:pPr>
+      <w:r>
+        <w:t xml:space="preserve">luego un fetch con alias=origin</w:t>
+      </w:r>
+    </w:p>
+    <w:p>
+      <w:pPr>
+        <w:pStyle w:val="Compact"/>
+        <w:numPr>
+          <w:numId w:val="72"/>
+          <w:ilvl w:val="1"/>
+        </w:numPr>
+      </w:pPr>
+      <w:r>
+        <w:t xml:space="preserve">dejando las ramas remota y local en master</w:t>
       </w:r>
     </w:p>
     <w:p>
@@ -2154,567 +3879,830 @@
         <w:rPr>
           <w:rStyle w:val="VerbatimChar"/>
         </w:rPr>
-        <w:t xml:space="preserve">git clone git@github.com:asanzdiego/markdownslides.git</w:t>
-      </w:r>
-    </w:p>
-    <w:bookmarkStart w:id="89" w:name="uso-social"/>
-    <w:p>
-      <w:pPr>
-        <w:pStyle w:val="Heading2"/>
-      </w:pPr>
-      <w:r>
-        <w:t xml:space="preserve">Uso social</w:t>
-      </w:r>
-    </w:p>
-    <w:bookmarkEnd w:id="89"/>
-    <w:p>
-      <w:r>
-        <w:t xml:space="preserve">Seguir a gente.</w:t>
-      </w:r>
-    </w:p>
-    <w:p>
-      <w:r>
-        <w:t xml:space="preserve">Seguir proyectos (watch).</w:t>
-      </w:r>
-    </w:p>
-    <w:p>
-      <w:r>
-        <w:t xml:space="preserve">Premiar proyectos (start).</w:t>
-      </w:r>
-    </w:p>
-    <w:p>
-      <w:r>
-        <w:t xml:space="preserve">Forquear proyectos (fork).</w:t>
-      </w:r>
-    </w:p>
-    <w:p>
-      <w:r>
-        <w:t xml:space="preserve">Pull-requests.</w:t>
-      </w:r>
-    </w:p>
-    <w:p>
-      <w:r>
-        <w:t xml:space="preserve">Issues.</w:t>
-      </w:r>
-    </w:p>
-    <w:p>
-      <w:r>
-        <w:t xml:space="preserve">Crear organizaciones.</w:t>
-      </w:r>
-    </w:p>
-    <w:bookmarkStart w:id="90" w:name="sintaxis-básica-de-markdown"/>
+        <w:t xml:space="preserve">git clone url-repositorio-remoto</w:t>
+      </w:r>
+    </w:p>
+    <w:bookmarkStart w:id="112" w:name="inspeccionar-repositorio-remoto"/>
+    <w:p>
+      <w:pPr>
+        <w:pStyle w:val="Heading2"/>
+      </w:pPr>
+      <w:r>
+        <w:t xml:space="preserve">Inspeccionar repositorio remoto</w:t>
+      </w:r>
+    </w:p>
+    <w:bookmarkEnd w:id="112"/>
+    <w:p>
+      <w:pPr>
+        <w:pStyle w:val="Compact"/>
+        <w:numPr>
+          <w:numId w:val="73"/>
+          <w:ilvl w:val="0"/>
+        </w:numPr>
+      </w:pPr>
+      <w:r>
+        <w:t xml:space="preserve">Podemos ver</w:t>
+      </w:r>
+      <w:r>
+        <w:t xml:space="preserve"> </w:t>
+      </w:r>
+      <w:r>
+        <w:rPr>
+          <w:b/>
+        </w:rPr>
+        <w:t xml:space="preserve">información de un remoto particuar, y como están configurados pull y push</w:t>
+      </w:r>
+      <w:r>
+        <w:t xml:space="preserve">.</w:t>
+      </w:r>
+    </w:p>
+    <w:p>
+      <w:pPr>
+        <w:pStyle w:val="SourceCode"/>
+      </w:pPr>
+      <w:r>
+        <w:rPr>
+          <w:rStyle w:val="VerbatimChar"/>
+        </w:rPr>
+        <w:t xml:space="preserve">git remote show alias-repositorio-remoto</w:t>
+      </w:r>
+    </w:p>
+    <w:bookmarkStart w:id="113" w:name="resumen-áreas"/>
+    <w:p>
+      <w:pPr>
+        <w:pStyle w:val="Heading2"/>
+      </w:pPr>
+      <w:r>
+        <w:t xml:space="preserve">Resumen áreas</w:t>
+      </w:r>
+    </w:p>
+    <w:bookmarkEnd w:id="113"/>
+    <w:p>
+      <w:pPr>
+        <w:pStyle w:val="Compact"/>
+      </w:pPr>
+      <w:r>
+        <w:drawing>
+          <wp:inline>
+            <wp:extent cx="11112500" cy="5969000"/>
+            <wp:effectExtent b="0" l="0" r="0" t="0"/>
+            <wp:docPr descr="" id="1" name="Picture"/>
+            <a:graphic>
+              <a:graphicData uri="http://schemas.openxmlformats.org/drawingml/2006/picture">
+                <pic:pic>
+                  <pic:nvPicPr>
+                    <pic:cNvPr descr="../img/git-all-areas-estrecho-bis.png" id="0" name="Picture"/>
+                    <pic:cNvPicPr>
+                      <a:picLocks noChangeArrowheads="1" noChangeAspect="1"/>
+                    </pic:cNvPicPr>
+                  </pic:nvPicPr>
+                  <pic:blipFill>
+                    <a:blip r:embed="rId114"/>
+                    <a:stretch>
+                      <a:fillRect/>
+                    </a:stretch>
+                  </pic:blipFill>
+                  <pic:spPr bwMode="auto">
+                    <a:xfrm>
+                      <a:off x="0" y="0"/>
+                      <a:ext cx="11112500" cy="5969000"/>
+                    </a:xfrm>
+                    <a:prstGeom prst="rect">
+                      <a:avLst/>
+                    </a:prstGeom>
+                    <a:noFill/>
+                    <a:ln w="9525">
+                      <a:noFill/>
+                      <a:headEnd/>
+                      <a:tailEnd/>
+                    </a:ln>
+                  </pic:spPr>
+                </pic:pic>
+              </a:graphicData>
+            </a:graphic>
+          </wp:inline>
+        </w:drawing>
+      </w:r>
+    </w:p>
+    <w:bookmarkStart w:id="115" w:name="crear-una-rama"/>
+    <w:p>
+      <w:pPr>
+        <w:pStyle w:val="Heading2"/>
+      </w:pPr>
+      <w:r>
+        <w:t xml:space="preserve">Crear una rama</w:t>
+      </w:r>
+    </w:p>
+    <w:bookmarkEnd w:id="115"/>
+    <w:p>
+      <w:pPr>
+        <w:numPr>
+          <w:numId w:val="74"/>
+          <w:ilvl w:val="0"/>
+        </w:numPr>
+      </w:pPr>
+      <w:r>
+        <w:t xml:space="preserve">Podemos crear ramas que son</w:t>
+      </w:r>
+      <w:r>
+        <w:t xml:space="preserve"> </w:t>
+      </w:r>
+      <w:r>
+        <w:rPr>
+          <w:b/>
+        </w:rPr>
+        <w:t xml:space="preserve">apuntadores que podemos mover por los distintos snapshots</w:t>
+      </w:r>
+      <w:r>
+        <w:t xml:space="preserve">.</w:t>
+      </w:r>
+    </w:p>
+    <w:p>
+      <w:pPr>
+        <w:numPr>
+          <w:numId w:val="74"/>
+          <w:ilvl w:val="0"/>
+        </w:numPr>
+      </w:pPr>
+      <w:r>
+        <w:t xml:space="preserve">Solo la creamos, no nos situamos en ella.</w:t>
+      </w:r>
+    </w:p>
+    <w:p>
+      <w:pPr>
+        <w:pStyle w:val="SourceCode"/>
+      </w:pPr>
+      <w:r>
+        <w:rPr>
+          <w:rStyle w:val="VerbatimChar"/>
+        </w:rPr>
+        <w:t xml:space="preserve">git branch nombre-rama</w:t>
+      </w:r>
+    </w:p>
+    <w:bookmarkStart w:id="116" w:name="cambiar-de-rama"/>
+    <w:p>
+      <w:pPr>
+        <w:pStyle w:val="Heading2"/>
+      </w:pPr>
+      <w:r>
+        <w:t xml:space="preserve">Cambiar de rama</w:t>
+      </w:r>
+    </w:p>
+    <w:bookmarkEnd w:id="116"/>
+    <w:p>
+      <w:pPr>
+        <w:numPr>
+          <w:numId w:val="75"/>
+          <w:ilvl w:val="0"/>
+        </w:numPr>
+      </w:pPr>
+      <w:r>
+        <w:t xml:space="preserve">El HEAD es el apuntador que usa GIT para saber en que rama estás.</w:t>
+      </w:r>
+    </w:p>
+    <w:p>
+      <w:pPr>
+        <w:numPr>
+          <w:numId w:val="75"/>
+          <w:ilvl w:val="0"/>
+        </w:numPr>
+      </w:pPr>
+      <w:r>
+        <w:t xml:space="preserve">Cuando cambiamos de rama GIT</w:t>
+      </w:r>
+      <w:r>
+        <w:t xml:space="preserve"> </w:t>
+      </w:r>
+      <w:r>
+        <w:rPr>
+          <w:b/>
+        </w:rPr>
+        <w:t xml:space="preserve">cambia el HEAD y los ficheros de tu área de trabajo</w:t>
+      </w:r>
+      <w:r>
+        <w:t xml:space="preserve">.</w:t>
+      </w:r>
+    </w:p>
+    <w:p>
+      <w:pPr>
+        <w:pStyle w:val="SourceCode"/>
+      </w:pPr>
+      <w:r>
+        <w:rPr>
+          <w:rStyle w:val="VerbatimChar"/>
+        </w:rPr>
+        <w:t xml:space="preserve">git checkout nombre-rama</w:t>
+      </w:r>
+    </w:p>
+    <w:bookmarkStart w:id="117" w:name="crear-y-cambiar-de-rama"/>
+    <w:p>
+      <w:pPr>
+        <w:pStyle w:val="Heading2"/>
+      </w:pPr>
+      <w:r>
+        <w:t xml:space="preserve">Crear y cambiar de rama</w:t>
+      </w:r>
+    </w:p>
+    <w:bookmarkEnd w:id="117"/>
+    <w:p>
+      <w:pPr>
+        <w:pStyle w:val="Compact"/>
+        <w:numPr>
+          <w:numId w:val="76"/>
+          <w:ilvl w:val="0"/>
+        </w:numPr>
+      </w:pPr>
+      <w:r>
+        <w:t xml:space="preserve">Podemos</w:t>
+      </w:r>
+      <w:r>
+        <w:t xml:space="preserve"> </w:t>
+      </w:r>
+      <w:r>
+        <w:rPr>
+          <w:b/>
+        </w:rPr>
+        <w:t xml:space="preserve">crear y cambiar de rama</w:t>
+      </w:r>
+      <w:r>
+        <w:t xml:space="preserve"> </w:t>
+      </w:r>
+      <w:r>
+        <w:t xml:space="preserve">con un mismo comando.</w:t>
+      </w:r>
+    </w:p>
+    <w:p>
+      <w:pPr>
+        <w:pStyle w:val="SourceCode"/>
+      </w:pPr>
+      <w:r>
+        <w:rPr>
+          <w:rStyle w:val="VerbatimChar"/>
+        </w:rPr>
+        <w:t xml:space="preserve">git checkout -b nombre-rama</w:t>
+      </w:r>
+    </w:p>
+    <w:bookmarkStart w:id="118" w:name="ver-las-ramas-y-el-head"/>
+    <w:p>
+      <w:pPr>
+        <w:pStyle w:val="Heading2"/>
+      </w:pPr>
+      <w:r>
+        <w:t xml:space="preserve">Ver las ramas y el HEAD</w:t>
+      </w:r>
+    </w:p>
+    <w:bookmarkEnd w:id="118"/>
+    <w:p>
+      <w:pPr>
+        <w:pStyle w:val="Compact"/>
+        <w:numPr>
+          <w:numId w:val="77"/>
+          <w:ilvl w:val="0"/>
+        </w:numPr>
+      </w:pPr>
+      <w:r>
+        <w:t xml:space="preserve">Podemos</w:t>
+      </w:r>
+      <w:r>
+        <w:t xml:space="preserve"> </w:t>
+      </w:r>
+      <w:r>
+        <w:rPr>
+          <w:b/>
+        </w:rPr>
+        <w:t xml:space="preserve">ver las ramas y donde apunta el HEAD</w:t>
+      </w:r>
+      <w:r>
+        <w:t xml:space="preserve">.</w:t>
+      </w:r>
+    </w:p>
+    <w:p>
+      <w:pPr>
+        <w:pStyle w:val="SourceCode"/>
+      </w:pPr>
+      <w:r>
+        <w:rPr>
+          <w:rStyle w:val="VerbatimChar"/>
+        </w:rPr>
+        <w:t xml:space="preserve">git log --oneline --decorate --graph --all</w:t>
+      </w:r>
+    </w:p>
+    <w:p>
+      <w:pPr>
+        <w:pStyle w:val="SourceCode"/>
+      </w:pPr>
+      <w:r>
+        <w:rPr>
+          <w:rStyle w:val="VerbatimChar"/>
+        </w:rPr>
+        <w:t xml:space="preserve">git branch -v</w:t>
+      </w:r>
+    </w:p>
+    <w:bookmarkStart w:id="119" w:name="fusionar-ramas"/>
+    <w:p>
+      <w:pPr>
+        <w:pStyle w:val="Heading2"/>
+      </w:pPr>
+      <w:r>
+        <w:t xml:space="preserve">Fusionar ramas</w:t>
+      </w:r>
+    </w:p>
+    <w:bookmarkEnd w:id="119"/>
+    <w:p>
+      <w:pPr>
+        <w:pStyle w:val="Compact"/>
+        <w:numPr>
+          <w:numId w:val="78"/>
+          <w:ilvl w:val="0"/>
+        </w:numPr>
+      </w:pPr>
+      <w:r>
+        <w:t xml:space="preserve">GIT es</w:t>
+      </w:r>
+      <w:r>
+        <w:t xml:space="preserve"> </w:t>
+      </w:r>
+      <w:r>
+        <w:rPr>
+          <w:b/>
+        </w:rPr>
+        <w:t xml:space="preserve">muy potente</w:t>
+      </w:r>
+      <w:r>
+        <w:t xml:space="preserve"> </w:t>
+      </w:r>
+      <w:r>
+        <w:t xml:space="preserve">con la fusión de ramas.</w:t>
+      </w:r>
+    </w:p>
+    <w:p>
+      <w:pPr>
+        <w:pStyle w:val="SourceCode"/>
+      </w:pPr>
+      <w:r>
+        <w:rPr>
+          <w:rStyle w:val="VerbatimChar"/>
+        </w:rPr>
+        <w:t xml:space="preserve">git merge nombre-rama</w:t>
+      </w:r>
+    </w:p>
+    <w:bookmarkStart w:id="120" w:name="solucionar-conflictos"/>
+    <w:p>
+      <w:pPr>
+        <w:pStyle w:val="Heading2"/>
+      </w:pPr>
+      <w:r>
+        <w:t xml:space="preserve">Solucionar conflictos</w:t>
+      </w:r>
+    </w:p>
+    <w:bookmarkEnd w:id="120"/>
+    <w:p>
+      <w:pPr>
+        <w:pStyle w:val="Compact"/>
+        <w:numPr>
+          <w:numId w:val="79"/>
+          <w:ilvl w:val="0"/>
+        </w:numPr>
+      </w:pPr>
+      <w:r>
+        <w:t xml:space="preserve">Si al hacer un merge existan conflictos</w:t>
+      </w:r>
+      <w:r>
+        <w:t xml:space="preserve"> </w:t>
+      </w:r>
+      <w:r>
+        <w:rPr>
+          <w:b/>
+        </w:rPr>
+        <w:t xml:space="preserve">GIT los apunta en los propios ficheros</w:t>
+      </w:r>
+      <w:r>
+        <w:t xml:space="preserve">.</w:t>
+      </w:r>
+    </w:p>
+    <w:p>
+      <w:pPr>
+        <w:pStyle w:val="SourceCode"/>
+      </w:pPr>
+      <w:r>
+        <w:rPr>
+          <w:rStyle w:val="VerbatimChar"/>
+        </w:rPr>
+        <w:t xml:space="preserve">&lt;&lt;&lt;&lt;&lt;&lt;&lt; HEAD:index.html</w:t>
+      </w:r>
+      <w:r>
+        <w:br w:type="textWrapping"/>
+      </w:r>
+      <w:r>
+        <w:rPr>
+          <w:rStyle w:val="VerbatimChar"/>
+        </w:rPr>
+        <w:t xml:space="preserve">&lt;div id="footer"&gt;contact : email.support@github.com&lt;/div&gt;</w:t>
+      </w:r>
+      <w:r>
+        <w:br w:type="textWrapping"/>
+      </w:r>
+      <w:r>
+        <w:rPr>
+          <w:rStyle w:val="VerbatimChar"/>
+        </w:rPr>
+        <w:t xml:space="preserve">=======</w:t>
+      </w:r>
+      <w:r>
+        <w:br w:type="textWrapping"/>
+      </w:r>
+      <w:r>
+        <w:rPr>
+          <w:rStyle w:val="VerbatimChar"/>
+        </w:rPr>
+        <w:t xml:space="preserve">&lt;div id="footer"&gt;please contact us at support@github.com&lt;/div&gt;</w:t>
+      </w:r>
+      <w:r>
+        <w:br w:type="textWrapping"/>
+      </w:r>
+      <w:r>
+        <w:rPr>
+          <w:rStyle w:val="VerbatimChar"/>
+        </w:rPr>
+        <w:t xml:space="preserve">&gt;&gt;&gt;&gt;&gt;&gt;&gt; issue:index.html</w:t>
+      </w:r>
+    </w:p>
+    <w:bookmarkStart w:id="121" w:name="borrar-ramas"/>
+    <w:p>
+      <w:pPr>
+        <w:pStyle w:val="Heading2"/>
+      </w:pPr>
+      <w:r>
+        <w:t xml:space="preserve">Borrar ramas</w:t>
+      </w:r>
+    </w:p>
+    <w:bookmarkEnd w:id="121"/>
+    <w:p>
+      <w:pPr>
+        <w:pStyle w:val="Compact"/>
+        <w:numPr>
+          <w:numId w:val="80"/>
+          <w:ilvl w:val="0"/>
+        </w:numPr>
+      </w:pPr>
+      <w:r>
+        <w:t xml:space="preserve">Una vez fusionado la rama en el master,</w:t>
+      </w:r>
+      <w:r>
+        <w:t xml:space="preserve"> </w:t>
+      </w:r>
+      <w:r>
+        <w:rPr>
+          <w:b/>
+        </w:rPr>
+        <w:t xml:space="preserve">conviene borrarla</w:t>
+      </w:r>
+      <w:r>
+        <w:t xml:space="preserve"> </w:t>
+      </w:r>
+      <w:r>
+        <w:t xml:space="preserve">(solo nos deja si está fusionada).</w:t>
+      </w:r>
+    </w:p>
+    <w:p>
+      <w:pPr>
+        <w:pStyle w:val="SourceCode"/>
+      </w:pPr>
+      <w:r>
+        <w:rPr>
+          <w:rStyle w:val="VerbatimChar"/>
+        </w:rPr>
+        <w:t xml:space="preserve">git branch -d nombre-rama</w:t>
+      </w:r>
+    </w:p>
+    <w:bookmarkStart w:id="122" w:name="listado-de-ramas-por-estado"/>
+    <w:p>
+      <w:pPr>
+        <w:pStyle w:val="Heading2"/>
+      </w:pPr>
+      <w:r>
+        <w:t xml:space="preserve">Listado de ramas por estado</w:t>
+      </w:r>
+    </w:p>
+    <w:bookmarkEnd w:id="122"/>
+    <w:p>
+      <w:pPr>
+        <w:pStyle w:val="Compact"/>
+        <w:numPr>
+          <w:numId w:val="81"/>
+          <w:ilvl w:val="0"/>
+        </w:numPr>
+      </w:pPr>
+      <w:r>
+        <w:t xml:space="preserve">Podemos saber</w:t>
+      </w:r>
+      <w:r>
+        <w:t xml:space="preserve"> </w:t>
+      </w:r>
+      <w:r>
+        <w:rPr>
+          <w:b/>
+        </w:rPr>
+        <w:t xml:space="preserve">que ramas están fusionada y cuales no</w:t>
+      </w:r>
+      <w:r>
+        <w:t xml:space="preserve">.</w:t>
+      </w:r>
+    </w:p>
+    <w:p>
+      <w:pPr>
+        <w:pStyle w:val="SourceCode"/>
+      </w:pPr>
+      <w:r>
+        <w:rPr>
+          <w:rStyle w:val="VerbatimChar"/>
+        </w:rPr>
+        <w:t xml:space="preserve">git branch --merged</w:t>
+      </w:r>
+    </w:p>
+    <w:p>
+      <w:pPr>
+        <w:pStyle w:val="SourceCode"/>
+      </w:pPr>
+      <w:r>
+        <w:rPr>
+          <w:rStyle w:val="VerbatimChar"/>
+        </w:rPr>
+        <w:t xml:space="preserve">git branch --no-merged</w:t>
+      </w:r>
+    </w:p>
+    <w:bookmarkStart w:id="123" w:name="sincronizar-rama-remota"/>
+    <w:p>
+      <w:pPr>
+        <w:pStyle w:val="Heading2"/>
+      </w:pPr>
+      <w:r>
+        <w:t xml:space="preserve">Sincronizar rama remota</w:t>
+      </w:r>
+    </w:p>
+    <w:bookmarkEnd w:id="123"/>
+    <w:p>
+      <w:pPr>
+        <w:pStyle w:val="Compact"/>
+        <w:numPr>
+          <w:numId w:val="82"/>
+          <w:ilvl w:val="0"/>
+        </w:numPr>
+      </w:pPr>
+      <w:r>
+        <w:t xml:space="preserve">Igual que sincronizamos la rama master remota, podemos</w:t>
+      </w:r>
+      <w:r>
+        <w:t xml:space="preserve"> </w:t>
+      </w:r>
+      <w:r>
+        <w:rPr>
+          <w:b/>
+        </w:rPr>
+        <w:t xml:space="preserve">sincronizar otras ramas remotas</w:t>
+      </w:r>
+      <w:r>
+        <w:t xml:space="preserve">.</w:t>
+      </w:r>
+    </w:p>
+    <w:p>
+      <w:pPr>
+        <w:pStyle w:val="SourceCode"/>
+      </w:pPr>
+      <w:r>
+        <w:rPr>
+          <w:rStyle w:val="VerbatimChar"/>
+        </w:rPr>
+        <w:t xml:space="preserve">git checkout -b nombre-rama-local alias-repositorio-remoto/nombre-rama-remota</w:t>
+      </w:r>
+    </w:p>
+    <w:p>
+      <w:pPr>
+        <w:pStyle w:val="SourceCode"/>
+      </w:pPr>
+      <w:r>
+        <w:rPr>
+          <w:rStyle w:val="VerbatimChar"/>
+        </w:rPr>
+        <w:t xml:space="preserve">git checkout -track alias-repositorio-remoto/nombre-rama-remota</w:t>
+      </w:r>
+    </w:p>
+    <w:bookmarkStart w:id="124" w:name="asignar-rama-remota"/>
+    <w:p>
+      <w:pPr>
+        <w:pStyle w:val="Heading2"/>
+      </w:pPr>
+      <w:r>
+        <w:t xml:space="preserve">Asignar rama remota</w:t>
+      </w:r>
+    </w:p>
+    <w:bookmarkEnd w:id="124"/>
+    <w:p>
+      <w:pPr>
+        <w:pStyle w:val="Compact"/>
+        <w:numPr>
+          <w:numId w:val="83"/>
+          <w:ilvl w:val="0"/>
+        </w:numPr>
+      </w:pPr>
+      <w:r>
+        <w:t xml:space="preserve">Podemos</w:t>
+      </w:r>
+      <w:r>
+        <w:t xml:space="preserve"> </w:t>
+      </w:r>
+      <w:r>
+        <w:rPr>
+          <w:b/>
+        </w:rPr>
+        <w:t xml:space="preserve">asignar el área de trabajo a una rama remota</w:t>
+      </w:r>
+      <w:r>
+        <w:t xml:space="preserve">.</w:t>
+      </w:r>
+    </w:p>
+    <w:p>
+      <w:pPr>
+        <w:pStyle w:val="SourceCode"/>
+      </w:pPr>
+      <w:r>
+        <w:rPr>
+          <w:rStyle w:val="VerbatimChar"/>
+        </w:rPr>
+        <w:t xml:space="preserve">git checkout -u alias-repositorio-remoto/nombre-rama-remota</w:t>
+      </w:r>
+    </w:p>
+    <w:bookmarkStart w:id="125" w:name="listado-de-todas-las-ramas"/>
+    <w:p>
+      <w:pPr>
+        <w:pStyle w:val="Heading2"/>
+      </w:pPr>
+      <w:r>
+        <w:t xml:space="preserve">Listado de todas las ramas</w:t>
+      </w:r>
+    </w:p>
+    <w:bookmarkEnd w:id="125"/>
+    <w:p>
+      <w:pPr>
+        <w:pStyle w:val="Compact"/>
+        <w:numPr>
+          <w:numId w:val="84"/>
+          <w:ilvl w:val="0"/>
+        </w:numPr>
+      </w:pPr>
+      <w:r>
+        <w:t xml:space="preserve">Podemos listar no solo las ramas locales, sino</w:t>
+      </w:r>
+      <w:r>
+        <w:t xml:space="preserve"> </w:t>
+      </w:r>
+      <w:r>
+        <w:rPr>
+          <w:b/>
+        </w:rPr>
+        <w:t xml:space="preserve">también las remotas</w:t>
+      </w:r>
+      <w:r>
+        <w:t xml:space="preserve">.</w:t>
+      </w:r>
+    </w:p>
+    <w:p>
+      <w:pPr>
+        <w:pStyle w:val="SourceCode"/>
+      </w:pPr>
+      <w:r>
+        <w:rPr>
+          <w:rStyle w:val="VerbatimChar"/>
+        </w:rPr>
+        <w:t xml:space="preserve">git checkout -vv</w:t>
+      </w:r>
+    </w:p>
+    <w:bookmarkStart w:id="126" w:name="eliminar-rama-remota"/>
+    <w:p>
+      <w:pPr>
+        <w:pStyle w:val="Heading2"/>
+      </w:pPr>
+      <w:r>
+        <w:t xml:space="preserve">Eliminar rama remota</w:t>
+      </w:r>
+    </w:p>
+    <w:bookmarkEnd w:id="126"/>
+    <w:p>
+      <w:pPr>
+        <w:pStyle w:val="Compact"/>
+        <w:numPr>
+          <w:numId w:val="85"/>
+          <w:ilvl w:val="0"/>
+        </w:numPr>
+      </w:pPr>
+      <w:r>
+        <w:t xml:space="preserve">Podemos</w:t>
+      </w:r>
+      <w:r>
+        <w:t xml:space="preserve"> </w:t>
+      </w:r>
+      <w:r>
+        <w:rPr>
+          <w:b/>
+        </w:rPr>
+        <w:t xml:space="preserve">eliminar las ramas remotas</w:t>
+      </w:r>
+      <w:r>
+        <w:t xml:space="preserve">.</w:t>
+      </w:r>
+    </w:p>
+    <w:p>
+      <w:pPr>
+        <w:pStyle w:val="SourceCode"/>
+      </w:pPr>
+      <w:r>
+        <w:rPr>
+          <w:rStyle w:val="VerbatimChar"/>
+        </w:rPr>
+        <w:t xml:space="preserve">git push alias-repositorio-remoto --delete nombre-rama-remota</w:t>
+      </w:r>
+    </w:p>
+    <w:bookmarkStart w:id="127" w:name="uso-avanzado-de-github"/>
     <w:p>
       <w:pPr>
         <w:pStyle w:val="Heading1"/>
       </w:pPr>
       <w:r>
-        <w:t xml:space="preserve">Sintaxis básica de Markdown</w:t>
-      </w:r>
-    </w:p>
-    <w:bookmarkEnd w:id="90"/>
-    <w:bookmarkStart w:id="91" w:name="encabezados"/>
-    <w:p>
-      <w:pPr>
-        <w:pStyle w:val="Heading2"/>
-      </w:pPr>
-      <w:r>
-        <w:t xml:space="preserve">Encabezados</w:t>
-      </w:r>
-    </w:p>
-    <w:bookmarkEnd w:id="91"/>
-    <w:p>
-      <w:r>
-        <w:rPr>
-          <w:rStyle w:val="VerbatimChar"/>
-        </w:rPr>
-        <w:t xml:space="preserve">&lt;h1&gt;, &lt;h2&gt;, &lt;h3&gt;</w:t>
-      </w:r>
-    </w:p>
-    <w:p>
-      <w:pPr>
-        <w:pStyle w:val="SourceCode"/>
-      </w:pPr>
-      <w:r>
-        <w:rPr>
-          <w:rStyle w:val="VerbatimChar"/>
-        </w:rPr>
-        <w:t xml:space="preserve"># Encabezado de primer nivel</w:t>
-      </w:r>
-      <w:r>
-        <w:br w:type="textWrapping"/>
-      </w:r>
-      <w:r>
-        <w:rPr>
-          <w:rStyle w:val="VerbatimChar"/>
-        </w:rPr>
-        <w:t xml:space="preserve"/>
-      </w:r>
-      <w:r>
-        <w:br w:type="textWrapping"/>
-      </w:r>
-      <w:r>
-        <w:rPr>
-          <w:rStyle w:val="VerbatimChar"/>
-        </w:rPr>
-        <w:t xml:space="preserve">## Encabezado de segundo nivel</w:t>
-      </w:r>
-      <w:r>
-        <w:br w:type="textWrapping"/>
-      </w:r>
-      <w:r>
-        <w:rPr>
-          <w:rStyle w:val="VerbatimChar"/>
-        </w:rPr>
-        <w:t xml:space="preserve"/>
-      </w:r>
-      <w:r>
-        <w:br w:type="textWrapping"/>
-      </w:r>
-      <w:r>
-        <w:rPr>
-          <w:rStyle w:val="VerbatimChar"/>
-        </w:rPr>
-        <w:t xml:space="preserve">##\# Encabezado de tercer nivel</w:t>
-      </w:r>
-    </w:p>
-    <w:p>
-      <w:r>
-        <w:t xml:space="preserve">Equivalente a lo anterior.</w:t>
-      </w:r>
-    </w:p>
-    <w:p>
-      <w:pPr>
-        <w:pStyle w:val="SourceCode"/>
-      </w:pPr>
-      <w:r>
-        <w:rPr>
-          <w:rStyle w:val="VerbatimChar"/>
-        </w:rPr>
-        <w:t xml:space="preserve">Encabezado de primer nivel</w:t>
-      </w:r>
-      <w:r>
-        <w:br w:type="textWrapping"/>
-      </w:r>
-      <w:r>
-        <w:rPr>
-          <w:rStyle w:val="VerbatimChar"/>
-        </w:rPr>
-        <w:t xml:space="preserve">==========================</w:t>
-      </w:r>
-      <w:r>
-        <w:br w:type="textWrapping"/>
-      </w:r>
-      <w:r>
-        <w:rPr>
-          <w:rStyle w:val="VerbatimChar"/>
-        </w:rPr>
-        <w:t xml:space="preserve"/>
-      </w:r>
-      <w:r>
-        <w:br w:type="textWrapping"/>
-      </w:r>
-      <w:r>
-        <w:rPr>
-          <w:rStyle w:val="VerbatimChar"/>
-        </w:rPr>
-        <w:t xml:space="preserve">Encabezado de segundo nivel</w:t>
-      </w:r>
-      <w:r>
-        <w:br w:type="textWrapping"/>
-      </w:r>
-      <w:r>
-        <w:rPr>
-          <w:rStyle w:val="VerbatimChar"/>
-        </w:rPr>
-        <w:t xml:space="preserve"/>
-      </w:r>
-      <w:r>
-        <w:br w:type="textWrapping"/>
-      </w:r>
-      <w:r>
-        <w:rPr>
-          <w:rStyle w:val="VerbatimChar"/>
-        </w:rPr>
-        <w:t xml:space="preserve">- -------------------------</w:t>
-      </w:r>
-      <w:r>
-        <w:br w:type="textWrapping"/>
-      </w:r>
-      <w:r>
-        <w:rPr>
-          <w:rStyle w:val="VerbatimChar"/>
-        </w:rPr>
-        <w:t xml:space="preserve"/>
-      </w:r>
-      <w:r>
-        <w:br w:type="textWrapping"/>
-      </w:r>
-      <w:r>
-        <w:rPr>
-          <w:rStyle w:val="VerbatimChar"/>
-        </w:rPr>
-        <w:t xml:space="preserve">##\# Encabezado de tercer nivel ##\#</w:t>
-      </w:r>
-    </w:p>
-    <w:bookmarkStart w:id="92" w:name="listas-no-numeradas"/>
-    <w:p>
-      <w:pPr>
-        <w:pStyle w:val="Heading2"/>
-      </w:pPr>
-      <w:r>
-        <w:t xml:space="preserve">Listas no numeradas</w:t>
-      </w:r>
-    </w:p>
-    <w:bookmarkEnd w:id="92"/>
-    <w:p>
-      <w:r>
-        <w:t xml:space="preserve">No enumeradas: * se puede usar el asterísico</w:t>
-      </w:r>
-    </w:p>
-    <w:p>
-      <w:pPr>
-        <w:pStyle w:val="Compact"/>
-        <w:numPr>
-          <w:numId w:val="20"/>
-          <w:ilvl w:val="0"/>
-        </w:numPr>
-      </w:pPr>
-      <w:r>
-        <w:t xml:space="preserve">se puede usar el menos</w:t>
-      </w:r>
-    </w:p>
-    <w:p>
-      <w:pPr>
-        <w:pStyle w:val="Compact"/>
-        <w:numPr>
-          <w:numId w:val="21"/>
-          <w:ilvl w:val="1"/>
-        </w:numPr>
-      </w:pPr>
-      <w:r>
-        <w:t xml:space="preserve">se puede usar el más</w:t>
-      </w:r>
-    </w:p>
-    <w:p>
-      <w:pPr>
-        <w:pStyle w:val="SourceCode"/>
-      </w:pPr>
-      <w:r>
-        <w:rPr>
-          <w:rStyle w:val="VerbatimChar"/>
-        </w:rPr>
-        <w:t xml:space="preserve">* se puede usar el asterísico</w:t>
-      </w:r>
-      <w:r>
-        <w:br w:type="textWrapping"/>
-      </w:r>
-      <w:r>
-        <w:rPr>
-          <w:rStyle w:val="VerbatimChar"/>
-        </w:rPr>
-        <w:t xml:space="preserve"/>
-      </w:r>
-      <w:r>
-        <w:br w:type="textWrapping"/>
-      </w:r>
-      <w:r>
-        <w:rPr>
-          <w:rStyle w:val="VerbatimChar"/>
-        </w:rPr>
-        <w:t xml:space="preserve">se puede usar el menos</w:t>
-      </w:r>
-      <w:r>
-        <w:br w:type="textWrapping"/>
-      </w:r>
-      <w:r>
-        <w:rPr>
-          <w:rStyle w:val="VerbatimChar"/>
-        </w:rPr>
-        <w:t xml:space="preserve">+ se puede usar el más</w:t>
-      </w:r>
-    </w:p>
-    <w:bookmarkStart w:id="93" w:name="listas-no-numeradas-1"/>
-    <w:p>
-      <w:pPr>
-        <w:pStyle w:val="Heading2"/>
-      </w:pPr>
-      <w:r>
-        <w:t xml:space="preserve">Listas no numeradas</w:t>
-      </w:r>
-    </w:p>
-    <w:bookmarkEnd w:id="93"/>
-    <w:p>
-      <w:r>
-        <w:t xml:space="preserve">Enumeradas: 1. Primer elemento 1. Segundo elemento 1. Tercer elemento</w:t>
-      </w:r>
-    </w:p>
-    <w:p>
-      <w:pPr>
-        <w:pStyle w:val="SourceCode"/>
-      </w:pPr>
-      <w:r>
-        <w:rPr>
-          <w:rStyle w:val="VerbatimChar"/>
-        </w:rPr>
-        <w:t xml:space="preserve">1. Primer elemento</w:t>
-      </w:r>
-      <w:r>
-        <w:br w:type="textWrapping"/>
-      </w:r>
-      <w:r>
-        <w:rPr>
-          <w:rStyle w:val="VerbatimChar"/>
-        </w:rPr>
-        <w:t xml:space="preserve">1. Segundo elemento</w:t>
-      </w:r>
-      <w:r>
-        <w:br w:type="textWrapping"/>
-      </w:r>
-      <w:r>
-        <w:rPr>
-          <w:rStyle w:val="VerbatimChar"/>
-        </w:rPr>
-        <w:t xml:space="preserve">1. Tercer elemento</w:t>
-      </w:r>
-    </w:p>
-    <w:bookmarkStart w:id="94" w:name="formato-negrita-cursiva-subrayado-tachado"/>
-    <w:p>
-      <w:pPr>
-        <w:pStyle w:val="Heading2"/>
-      </w:pPr>
-      <w:r>
-        <w:t xml:space="preserve">formato (negrita, cursiva, subrayado, tachado)</w:t>
-      </w:r>
-    </w:p>
-    <w:bookmarkEnd w:id="94"/>
-    <w:p>
-      <w:r>
-        <w:t xml:space="preserve">Texto en cursiva con</w:t>
-      </w:r>
-      <w:r>
-        <w:t xml:space="preserve"> </w:t>
-      </w:r>
-      <w:r>
-        <w:rPr>
-          <w:i/>
-        </w:rPr>
-        <w:t xml:space="preserve">un asterisco</w:t>
-      </w:r>
-      <w:r>
-        <w:t xml:space="preserve"> </w:t>
-      </w:r>
-      <w:r>
-        <w:t xml:space="preserve">o con</w:t>
-      </w:r>
-      <w:r>
-        <w:t xml:space="preserve"> </w:t>
-      </w:r>
-      <w:r>
-        <w:rPr>
-          <w:i/>
-        </w:rPr>
-        <w:t xml:space="preserve">un guión bajo</w:t>
-      </w:r>
-      <w:r>
-        <w:t xml:space="preserve">.</w:t>
-      </w:r>
-    </w:p>
-    <w:p>
-      <w:r>
-        <w:t xml:space="preserve">Texto en negrita con</w:t>
-      </w:r>
-      <w:r>
-        <w:t xml:space="preserve"> </w:t>
-      </w:r>
-      <w:r>
-        <w:rPr>
-          <w:b/>
-        </w:rPr>
-        <w:t xml:space="preserve">dos asteriscos</w:t>
-      </w:r>
-      <w:r>
-        <w:t xml:space="preserve"> </w:t>
-      </w:r>
-      <w:r>
-        <w:t xml:space="preserve">o con</w:t>
-      </w:r>
-      <w:r>
-        <w:t xml:space="preserve"> </w:t>
-      </w:r>
-      <w:r>
-        <w:rPr>
-          <w:b/>
-        </w:rPr>
-        <w:t xml:space="preserve">dos guiones bajos</w:t>
-      </w:r>
-      <w:r>
-        <w:t xml:space="preserve">.</w:t>
-      </w:r>
-    </w:p>
-    <w:p>
-      <w:r>
-        <w:t xml:space="preserve">Texto</w:t>
-      </w:r>
-      <w:r>
-        <w:t xml:space="preserve"> </w:t>
-      </w:r>
-      <w:r>
-        <w:rPr>
-          <w:strike/>
-        </w:rPr>
-        <w:t xml:space="preserve">tachado</w:t>
-      </w:r>
-      <w:r>
-        <w:t xml:space="preserve">.</w:t>
-      </w:r>
-    </w:p>
-    <w:p>
-      <w:pPr>
-        <w:pStyle w:val="SourceCode"/>
-      </w:pPr>
-      <w:r>
-        <w:rPr>
-          <w:rStyle w:val="VerbatimChar"/>
-        </w:rPr>
-        <w:t xml:space="preserve"/>
-      </w:r>
-      <w:r>
-        <w:br w:type="textWrapping"/>
-      </w:r>
-      <w:r>
-        <w:rPr>
-          <w:rStyle w:val="VerbatimChar"/>
-        </w:rPr>
-        <w:t xml:space="preserve">Texto en cursiva con *un asterisco* o con _un guión bajo_.</w:t>
-      </w:r>
-      <w:r>
-        <w:br w:type="textWrapping"/>
-      </w:r>
-      <w:r>
-        <w:rPr>
-          <w:rStyle w:val="VerbatimChar"/>
-        </w:rPr>
-        <w:t xml:space="preserve"/>
-      </w:r>
-      <w:r>
-        <w:br w:type="textWrapping"/>
-      </w:r>
-      <w:r>
-        <w:rPr>
-          <w:rStyle w:val="VerbatimChar"/>
-        </w:rPr>
-        <w:t xml:space="preserve">Texto en negrita con **dos asteriscos** o con __dos guiones bajos__.</w:t>
-      </w:r>
-      <w:r>
-        <w:br w:type="textWrapping"/>
-      </w:r>
-      <w:r>
-        <w:rPr>
-          <w:rStyle w:val="VerbatimChar"/>
-        </w:rPr>
-        <w:t xml:space="preserve"/>
-      </w:r>
-      <w:r>
-        <w:br w:type="textWrapping"/>
-      </w:r>
-      <w:r>
-        <w:rPr>
-          <w:rStyle w:val="VerbatimChar"/>
-        </w:rPr>
-        <w:t xml:space="preserve">Texto ~~tachado~~.</w:t>
-      </w:r>
-    </w:p>
-    <w:bookmarkStart w:id="95" w:name="uso-avanzado-de-git"/>
+        <w:t xml:space="preserve">Uso avanzado de GitHub</w:t>
+      </w:r>
+    </w:p>
+    <w:bookmarkEnd w:id="127"/>
+    <w:bookmarkStart w:id="128" w:name="gestionar-equipos"/>
+    <w:p>
+      <w:pPr>
+        <w:pStyle w:val="Heading2"/>
+      </w:pPr>
+      <w:r>
+        <w:t xml:space="preserve">Gestionar equipos</w:t>
+      </w:r>
+    </w:p>
+    <w:bookmarkEnd w:id="128"/>
+    <w:bookmarkStart w:id="129" w:name="crear-organizaciones"/>
+    <w:p>
+      <w:pPr>
+        <w:pStyle w:val="Heading2"/>
+      </w:pPr>
+      <w:r>
+        <w:t xml:space="preserve">Crear organizaciones</w:t>
+      </w:r>
+    </w:p>
+    <w:bookmarkEnd w:id="129"/>
+    <w:bookmarkStart w:id="130" w:name="pull-requests"/>
+    <w:p>
+      <w:pPr>
+        <w:pStyle w:val="Heading2"/>
+      </w:pPr>
+      <w:r>
+        <w:t xml:space="preserve">Pull-requests</w:t>
+      </w:r>
+    </w:p>
+    <w:bookmarkEnd w:id="130"/>
+    <w:bookmarkStart w:id="131" w:name="issues"/>
+    <w:p>
+      <w:pPr>
+        <w:pStyle w:val="Heading2"/>
+      </w:pPr>
+      <w:r>
+        <w:t xml:space="preserve">Issues</w:t>
+      </w:r>
+    </w:p>
+    <w:bookmarkEnd w:id="131"/>
+    <w:bookmarkStart w:id="132" w:name="wiki"/>
+    <w:p>
+      <w:pPr>
+        <w:pStyle w:val="Heading2"/>
+      </w:pPr>
+      <w:r>
+        <w:t xml:space="preserve">Wiki</w:t>
+      </w:r>
+    </w:p>
+    <w:bookmarkEnd w:id="132"/>
+    <w:bookmarkStart w:id="133" w:name="git-pages"/>
+    <w:p>
+      <w:pPr>
+        <w:pStyle w:val="Heading2"/>
+      </w:pPr>
+      <w:r>
+        <w:t xml:space="preserve">git-pages</w:t>
+      </w:r>
+    </w:p>
+    <w:bookmarkEnd w:id="133"/>
+    <w:bookmarkStart w:id="134" w:name="sintaxis-avanzados-de-markdown"/>
     <w:p>
       <w:pPr>
         <w:pStyle w:val="Heading1"/>
       </w:pPr>
       <w:r>
-        <w:t xml:space="preserve">Uso avanzado de Git</w:t>
-      </w:r>
-    </w:p>
-    <w:bookmarkEnd w:id="95"/>
-    <w:bookmarkStart w:id="96" w:name="gitignore-mv-y-rm"/>
-    <w:p>
-      <w:pPr>
-        <w:pStyle w:val="Heading2"/>
-      </w:pPr>
-      <w:r>
-        <w:t xml:space="preserve">.gitignore, mv y rm</w:t>
-      </w:r>
-    </w:p>
-    <w:bookmarkEnd w:id="96"/>
-    <w:bookmarkStart w:id="97" w:name="branch-checkout-y-merge"/>
-    <w:p>
-      <w:pPr>
-        <w:pStyle w:val="Heading2"/>
-      </w:pPr>
-      <w:r>
-        <w:t xml:space="preserve">branch, checkout y merge</w:t>
-      </w:r>
-    </w:p>
-    <w:bookmarkEnd w:id="97"/>
-    <w:bookmarkStart w:id="98" w:name="rebase-status-y-diff"/>
-    <w:p>
-      <w:pPr>
-        <w:pStyle w:val="Heading2"/>
-      </w:pPr>
-      <w:r>
-        <w:t xml:space="preserve">rebase, status y diff</w:t>
-      </w:r>
-    </w:p>
-    <w:bookmarkEnd w:id="98"/>
-    <w:bookmarkStart w:id="99" w:name="uso-avanzado-de-github"/>
-    <w:p>
-      <w:pPr>
-        <w:pStyle w:val="Heading1"/>
-      </w:pPr>
-      <w:r>
-        <w:t xml:space="preserve">Uso avanzado de GitHub</w:t>
-      </w:r>
-    </w:p>
-    <w:bookmarkEnd w:id="99"/>
-    <w:bookmarkStart w:id="100" w:name="gestionar-equipos"/>
-    <w:p>
-      <w:pPr>
-        <w:pStyle w:val="Heading2"/>
-      </w:pPr>
-      <w:r>
-        <w:t xml:space="preserve">gestionar equipos</w:t>
-      </w:r>
-    </w:p>
-    <w:bookmarkEnd w:id="100"/>
-    <w:bookmarkStart w:id="101" w:name="pull-requests"/>
-    <w:p>
-      <w:pPr>
-        <w:pStyle w:val="Heading2"/>
-      </w:pPr>
-      <w:r>
-        <w:t xml:space="preserve">pull-requests</w:t>
-      </w:r>
-    </w:p>
-    <w:bookmarkEnd w:id="101"/>
-    <w:bookmarkStart w:id="102" w:name="git-pages"/>
-    <w:p>
-      <w:pPr>
-        <w:pStyle w:val="Heading2"/>
-      </w:pPr>
-      <w:r>
-        <w:t xml:space="preserve">git-pages</w:t>
-      </w:r>
-    </w:p>
-    <w:bookmarkEnd w:id="102"/>
-    <w:bookmarkStart w:id="103" w:name="sintaxis-avanzados-de-markdown"/>
-    <w:p>
-      <w:pPr>
-        <w:pStyle w:val="Heading1"/>
-      </w:pPr>
-      <w:r>
         <w:t xml:space="preserve">Sintaxis avanzados de Markdown</w:t>
       </w:r>
     </w:p>
-    <w:bookmarkEnd w:id="103"/>
-    <w:bookmarkStart w:id="104" w:name="ids"/>
+    <w:bookmarkEnd w:id="134"/>
+    <w:bookmarkStart w:id="135" w:name="ids"/>
     <w:p>
       <w:pPr>
         <w:pStyle w:val="Heading2"/>
@@ -2723,8 +4711,8 @@
         <w:t xml:space="preserve">ids</w:t>
       </w:r>
     </w:p>
-    <w:bookmarkEnd w:id="104"/>
-    <w:bookmarkStart w:id="105" w:name="tablas"/>
+    <w:bookmarkEnd w:id="135"/>
+    <w:bookmarkStart w:id="136" w:name="tablas"/>
     <w:p>
       <w:pPr>
         <w:pStyle w:val="Heading2"/>
@@ -2733,8 +4721,8 @@
         <w:t xml:space="preserve">tablas</w:t>
       </w:r>
     </w:p>
-    <w:bookmarkEnd w:id="105"/>
-    <w:bookmarkStart w:id="106" w:name="bloques-citas-código"/>
+    <w:bookmarkEnd w:id="136"/>
+    <w:bookmarkStart w:id="137" w:name="bloques-citas-código"/>
     <w:p>
       <w:pPr>
         <w:pStyle w:val="Heading2"/>
@@ -2743,8 +4731,8 @@
         <w:t xml:space="preserve">bloques (citas, código)</w:t>
       </w:r>
     </w:p>
-    <w:bookmarkEnd w:id="106"/>
-    <w:bookmarkStart w:id="107" w:name="enlaces-e-imágenes"/>
+    <w:bookmarkEnd w:id="137"/>
+    <w:bookmarkStart w:id="138" w:name="enlaces-e-imágenes"/>
     <w:p>
       <w:pPr>
         <w:pStyle w:val="Heading2"/>
@@ -2753,7 +4741,7 @@
         <w:t xml:space="preserve">enlaces e imágenes</w:t>
       </w:r>
     </w:p>
-    <w:bookmarkEnd w:id="107"/>
+    <w:bookmarkEnd w:id="138"/>
   </w:body>
 </w:document>
 </file>
@@ -2765,7 +4753,7 @@
 <file path=word/numbering.xml><?xml version="1.0" encoding="utf-8"?>
 <w:numbering xmlns:w="http://schemas.openxmlformats.org/wordprocessingml/2006/main">
   <w:abstractNum w:abstractNumId="0">
-    <w:nsid w:val="36125452"/>
+    <w:nsid w:val="eb350670"/>
     <w:multiLevelType w:val="multilevel"/>
     <w:lvl w:ilvl="0">
       <w:numFmt w:val="bullet"/>
@@ -2846,7 +4834,7 @@
     </w:lvl>
   </w:abstractNum>
   <w:abstractNum w:abstractNumId="2">
-    <w:nsid w:val="1cd35951"/>
+    <w:nsid w:val="1a466b99"/>
     <w:multiLevelType w:val="multilevel"/>
     <w:lvl w:ilvl="0">
       <w:numFmt w:val="bullet"/>
@@ -2927,7 +4915,7 @@
     </w:lvl>
   </w:abstractNum>
   <w:abstractNum w:abstractNumId="3">
-    <w:nsid w:val="d63066fb"/>
+    <w:nsid w:val="d9565cf5"/>
     <w:multiLevelType w:val="multilevel"/>
     <w:lvl w:ilvl="0">
       <w:start w:val="1"/>
@@ -3027,6 +5015,15 @@
     <w:abstractNumId w:val="2"/>
   </w:num>
   <w:num w:numId="5">
+    <w:abstractNumId w:val="2"/>
+  </w:num>
+  <w:num w:numId="6">
+    <w:abstractNumId w:val="2"/>
+  </w:num>
+  <w:num w:numId="7">
+    <w:abstractNumId w:val="2"/>
+  </w:num>
+  <w:num w:numId="8">
     <w:abstractNumId w:val="3"/>
     <w:lvlOverride w:ilvl="0">
       <w:startOverride w:val="1"/>
@@ -3050,15 +5047,6 @@
       <w:startOverride w:val="1"/>
     </w:lvlOverride>
   </w:num>
-  <w:num w:numId="6">
-    <w:abstractNumId w:val="2"/>
-  </w:num>
-  <w:num w:numId="7">
-    <w:abstractNumId w:val="2"/>
-  </w:num>
-  <w:num w:numId="8">
-    <w:abstractNumId w:val="2"/>
-  </w:num>
   <w:num w:numId="9">
     <w:abstractNumId w:val="2"/>
   </w:num>
@@ -3096,6 +5084,219 @@
     <w:abstractNumId w:val="2"/>
   </w:num>
   <w:num w:numId="21">
+    <w:abstractNumId w:val="2"/>
+  </w:num>
+  <w:num w:numId="22">
+    <w:abstractNumId w:val="2"/>
+  </w:num>
+  <w:num w:numId="23">
+    <w:abstractNumId w:val="2"/>
+  </w:num>
+  <w:num w:numId="24">
+    <w:abstractNumId w:val="2"/>
+  </w:num>
+  <w:num w:numId="25">
+    <w:abstractNumId w:val="2"/>
+  </w:num>
+  <w:num w:numId="26">
+    <w:abstractNumId w:val="2"/>
+  </w:num>
+  <w:num w:numId="27">
+    <w:abstractNumId w:val="2"/>
+  </w:num>
+  <w:num w:numId="28">
+    <w:abstractNumId w:val="2"/>
+  </w:num>
+  <w:num w:numId="29">
+    <w:abstractNumId w:val="2"/>
+  </w:num>
+  <w:num w:numId="30">
+    <w:abstractNumId w:val="2"/>
+  </w:num>
+  <w:num w:numId="31">
+    <w:abstractNumId w:val="2"/>
+  </w:num>
+  <w:num w:numId="32">
+    <w:abstractNumId w:val="2"/>
+  </w:num>
+  <w:num w:numId="33">
+    <w:abstractNumId w:val="2"/>
+  </w:num>
+  <w:num w:numId="34">
+    <w:abstractNumId w:val="2"/>
+  </w:num>
+  <w:num w:numId="35">
+    <w:abstractNumId w:val="2"/>
+  </w:num>
+  <w:num w:numId="36">
+    <w:abstractNumId w:val="2"/>
+  </w:num>
+  <w:num w:numId="37">
+    <w:abstractNumId w:val="2"/>
+  </w:num>
+  <w:num w:numId="38">
+    <w:abstractNumId w:val="2"/>
+  </w:num>
+  <w:num w:numId="39">
+    <w:abstractNumId w:val="2"/>
+  </w:num>
+  <w:num w:numId="40">
+    <w:abstractNumId w:val="2"/>
+  </w:num>
+  <w:num w:numId="41">
+    <w:abstractNumId w:val="2"/>
+  </w:num>
+  <w:num w:numId="42">
+    <w:abstractNumId w:val="2"/>
+  </w:num>
+  <w:num w:numId="43">
+    <w:abstractNumId w:val="2"/>
+  </w:num>
+  <w:num w:numId="44">
+    <w:abstractNumId w:val="2"/>
+  </w:num>
+  <w:num w:numId="45">
+    <w:abstractNumId w:val="2"/>
+  </w:num>
+  <w:num w:numId="46">
+    <w:abstractNumId w:val="2"/>
+  </w:num>
+  <w:num w:numId="47">
+    <w:abstractNumId w:val="2"/>
+  </w:num>
+  <w:num w:numId="48">
+    <w:abstractNumId w:val="2"/>
+  </w:num>
+  <w:num w:numId="49">
+    <w:abstractNumId w:val="2"/>
+  </w:num>
+  <w:num w:numId="50">
+    <w:abstractNumId w:val="2"/>
+  </w:num>
+  <w:num w:numId="51">
+    <w:abstractNumId w:val="2"/>
+  </w:num>
+  <w:num w:numId="52">
+    <w:abstractNumId w:val="2"/>
+  </w:num>
+  <w:num w:numId="53">
+    <w:abstractNumId w:val="2"/>
+  </w:num>
+  <w:num w:numId="54">
+    <w:abstractNumId w:val="2"/>
+  </w:num>
+  <w:num w:numId="55">
+    <w:abstractNumId w:val="2"/>
+  </w:num>
+  <w:num w:numId="56">
+    <w:abstractNumId w:val="2"/>
+  </w:num>
+  <w:num w:numId="57">
+    <w:abstractNumId w:val="2"/>
+  </w:num>
+  <w:num w:numId="58">
+    <w:abstractNumId w:val="2"/>
+  </w:num>
+  <w:num w:numId="59">
+    <w:abstractNumId w:val="2"/>
+  </w:num>
+  <w:num w:numId="60">
+    <w:abstractNumId w:val="2"/>
+  </w:num>
+  <w:num w:numId="61">
+    <w:abstractNumId w:val="2"/>
+  </w:num>
+  <w:num w:numId="62">
+    <w:abstractNumId w:val="3"/>
+    <w:lvlOverride w:ilvl="0">
+      <w:startOverride w:val="1"/>
+    </w:lvlOverride>
+    <w:lvlOverride w:ilvl="1">
+      <w:startOverride w:val="1"/>
+    </w:lvlOverride>
+    <w:lvlOverride w:ilvl="2">
+      <w:startOverride w:val="1"/>
+    </w:lvlOverride>
+    <w:lvlOverride w:ilvl="3">
+      <w:startOverride w:val="1"/>
+    </w:lvlOverride>
+    <w:lvlOverride w:ilvl="4">
+      <w:startOverride w:val="1"/>
+    </w:lvlOverride>
+    <w:lvlOverride w:ilvl="5">
+      <w:startOverride w:val="1"/>
+    </w:lvlOverride>
+    <w:lvlOverride w:ilvl="6">
+      <w:startOverride w:val="1"/>
+    </w:lvlOverride>
+  </w:num>
+  <w:num w:numId="63">
+    <w:abstractNumId w:val="2"/>
+  </w:num>
+  <w:num w:numId="64">
+    <w:abstractNumId w:val="2"/>
+  </w:num>
+  <w:num w:numId="65">
+    <w:abstractNumId w:val="2"/>
+  </w:num>
+  <w:num w:numId="66">
+    <w:abstractNumId w:val="2"/>
+  </w:num>
+  <w:num w:numId="67">
+    <w:abstractNumId w:val="2"/>
+  </w:num>
+  <w:num w:numId="68">
+    <w:abstractNumId w:val="2"/>
+  </w:num>
+  <w:num w:numId="69">
+    <w:abstractNumId w:val="2"/>
+  </w:num>
+  <w:num w:numId="70">
+    <w:abstractNumId w:val="2"/>
+  </w:num>
+  <w:num w:numId="71">
+    <w:abstractNumId w:val="2"/>
+  </w:num>
+  <w:num w:numId="72">
+    <w:abstractNumId w:val="2"/>
+  </w:num>
+  <w:num w:numId="73">
+    <w:abstractNumId w:val="2"/>
+  </w:num>
+  <w:num w:numId="74">
+    <w:abstractNumId w:val="2"/>
+  </w:num>
+  <w:num w:numId="75">
+    <w:abstractNumId w:val="2"/>
+  </w:num>
+  <w:num w:numId="76">
+    <w:abstractNumId w:val="2"/>
+  </w:num>
+  <w:num w:numId="77">
+    <w:abstractNumId w:val="2"/>
+  </w:num>
+  <w:num w:numId="78">
+    <w:abstractNumId w:val="2"/>
+  </w:num>
+  <w:num w:numId="79">
+    <w:abstractNumId w:val="2"/>
+  </w:num>
+  <w:num w:numId="80">
+    <w:abstractNumId w:val="2"/>
+  </w:num>
+  <w:num w:numId="81">
+    <w:abstractNumId w:val="2"/>
+  </w:num>
+  <w:num w:numId="82">
+    <w:abstractNumId w:val="2"/>
+  </w:num>
+  <w:num w:numId="83">
+    <w:abstractNumId w:val="2"/>
+  </w:num>
+  <w:num w:numId="84">
+    <w:abstractNumId w:val="2"/>
+  </w:num>
+  <w:num w:numId="85">
     <w:abstractNumId w:val="2"/>
   </w:num>
 </w:numbering>

</xml_diff>